<commit_message>
Made Torsdag - Fredag opgaven
</commit_message>
<xml_diff>
--- a/DatabasePro Del 1/Database Programmering Del 1.docx
+++ b/DatabasePro Del 1/Database Programmering Del 1.docx
@@ -13,63 +13,32 @@
           <w:lang w:val="en-US"/>
         </w:rPr>
       </w:pPr>
-      <w:r>
-        <w:rPr>
-          <w:sz w:val="18"/>
-          <w:szCs w:val="18"/>
-        </w:rPr>
-        <w:fldChar w:fldCharType="begin"/>
-      </w:r>
-      <w:r>
-        <w:rPr>
-          <w:sz w:val="18"/>
-          <w:szCs w:val="18"/>
-          <w:lang w:val="en-US"/>
-        </w:rPr>
-        <w:instrText xml:space="preserve"> HYPERLINK "http://localhost/phpmyadmin/url.php?url=https://dev.mysql.com/doc/refman/5.5/en/create-database.html" \t "mysql_doc" </w:instrText>
-      </w:r>
-      <w:r>
-        <w:rPr>
-          <w:sz w:val="18"/>
-          <w:szCs w:val="18"/>
-        </w:rPr>
-        <w:fldChar w:fldCharType="separate"/>
-      </w:r>
-      <w:r>
-        <w:rPr>
-          <w:rStyle w:val="Hyperlink"/>
-          <w:rFonts w:ascii="Courier New" w:hAnsi="Courier New" w:cs="Courier New"/>
-          <w:color w:val="235A81"/>
-          <w:sz w:val="18"/>
-          <w:szCs w:val="18"/>
-          <w:shd w:val="clear" w:color="auto" w:fill="E5E5E5"/>
-          <w:lang w:val="en-US"/>
-        </w:rPr>
-        <w:t>CREATE</w:t>
-      </w:r>
-      <w:r>
-        <w:rPr>
-          <w:rStyle w:val="Hyperlink"/>
-          <w:rFonts w:ascii="Courier New" w:hAnsi="Courier New" w:cs="Courier New"/>
-          <w:color w:val="235A81"/>
-          <w:sz w:val="18"/>
-          <w:szCs w:val="18"/>
-          <w:shd w:val="clear" w:color="auto" w:fill="E5E5E5"/>
-        </w:rPr>
-        <w:fldChar w:fldCharType="end"/>
-      </w:r>
-      <w:r>
-        <w:rPr>
-          <w:rFonts w:ascii="Courier New" w:hAnsi="Courier New" w:cs="Courier New"/>
-          <w:color w:val="444444"/>
-          <w:sz w:val="18"/>
-          <w:szCs w:val="18"/>
-          <w:shd w:val="clear" w:color="auto" w:fill="E5E5E5"/>
-          <w:lang w:val="en-US"/>
-        </w:rPr>
-        <w:t> </w:t>
-      </w:r>
       <w:hyperlink r:id="rId4" w:tgtFrame="mysql_doc" w:history="1">
+        <w:r>
+          <w:rPr>
+            <w:rStyle w:val="Hyperlink"/>
+            <w:rFonts w:ascii="Courier New" w:hAnsi="Courier New" w:cs="Courier New"/>
+            <w:color w:val="235A81"/>
+            <w:sz w:val="18"/>
+            <w:szCs w:val="18"/>
+            <w:shd w:val="clear" w:color="auto" w:fill="E5E5E5"/>
+            <w:lang w:val="en-US"/>
+          </w:rPr>
+          <w:t>CREATE</w:t>
+        </w:r>
+      </w:hyperlink>
+      <w:r>
+        <w:rPr>
+          <w:rFonts w:ascii="Courier New" w:hAnsi="Courier New" w:cs="Courier New"/>
+          <w:color w:val="444444"/>
+          <w:sz w:val="18"/>
+          <w:szCs w:val="18"/>
+          <w:shd w:val="clear" w:color="auto" w:fill="E5E5E5"/>
+          <w:lang w:val="en-US"/>
+        </w:rPr>
+        <w:t> </w:t>
+      </w:r>
+      <w:hyperlink r:id="rId5" w:tgtFrame="mysql_doc" w:history="1">
         <w:r>
           <w:rPr>
             <w:rStyle w:val="Hyperlink"/>
@@ -94,19 +63,19 @@
         </w:rPr>
         <w:t> </w:t>
       </w:r>
-      <w:proofErr w:type="spellStart"/>
-      <w:r>
-        <w:rPr>
-          <w:rFonts w:ascii="Courier New" w:hAnsi="Courier New" w:cs="Courier New"/>
-          <w:color w:val="444444"/>
-          <w:sz w:val="18"/>
-          <w:szCs w:val="18"/>
-          <w:shd w:val="clear" w:color="auto" w:fill="E5E5E5"/>
-          <w:lang w:val="en-US"/>
-        </w:rPr>
-        <w:t>cake_shop</w:t>
-      </w:r>
-      <w:proofErr w:type="spellEnd"/>
+      <w:bookmarkStart w:id="0" w:name="_GoBack"/>
+      <w:bookmarkEnd w:id="0"/>
+      <w:r>
+        <w:rPr>
+          <w:rFonts w:ascii="Courier New" w:hAnsi="Courier New" w:cs="Courier New"/>
+          <w:color w:val="444444"/>
+          <w:sz w:val="18"/>
+          <w:szCs w:val="18"/>
+          <w:shd w:val="clear" w:color="auto" w:fill="E5E5E5"/>
+          <w:lang w:val="en-US"/>
+        </w:rPr>
+        <w:t>shop</w:t>
+      </w:r>
     </w:p>
     <w:p>
       <w:pPr>
@@ -132,7 +101,7 @@
           <w:lang w:val="en-US"/>
         </w:rPr>
       </w:pPr>
-      <w:hyperlink r:id="rId5" w:tgtFrame="mysql_doc" w:history="1">
+      <w:hyperlink r:id="rId6" w:tgtFrame="mysql_doc" w:history="1">
         <w:r>
           <w:rPr>
             <w:rStyle w:val="Hyperlink"/>
@@ -157,7 +126,7 @@
         </w:rPr>
         <w:t> </w:t>
       </w:r>
-      <w:hyperlink r:id="rId6" w:tgtFrame="mysql_doc" w:history="1">
+      <w:hyperlink r:id="rId7" w:tgtFrame="mysql_doc" w:history="1">
         <w:r>
           <w:rPr>
             <w:rStyle w:val="Hyperlink"/>
@@ -205,7 +174,7 @@
         </w:rPr>
         <w:t> customerID </w:t>
       </w:r>
-      <w:hyperlink r:id="rId7" w:tgtFrame="mysql_doc" w:history="1">
+      <w:hyperlink r:id="rId8" w:tgtFrame="mysql_doc" w:history="1">
         <w:r>
           <w:rPr>
             <w:rStyle w:val="Hyperlink"/>
@@ -266,7 +235,7 @@
         </w:rPr>
         <w:t> </w:t>
       </w:r>
-      <w:hyperlink r:id="rId8" w:anchor="operator_not" w:tgtFrame="mysql_doc" w:history="1">
+      <w:hyperlink r:id="rId9" w:anchor="operator_not" w:tgtFrame="mysql_doc" w:history="1">
         <w:r>
           <w:rPr>
             <w:rStyle w:val="Hyperlink"/>
@@ -348,79 +317,6 @@
           <w:lang w:val="en-US"/>
         </w:rPr>
         <w:t> name </w:t>
-      </w:r>
-      <w:hyperlink r:id="rId9" w:tgtFrame="mysql_doc" w:history="1">
-        <w:r>
-          <w:rPr>
-            <w:rStyle w:val="Hyperlink"/>
-            <w:rFonts w:ascii="Courier New" w:hAnsi="Courier New" w:cs="Courier New"/>
-            <w:color w:val="235A81"/>
-            <w:sz w:val="18"/>
-            <w:szCs w:val="18"/>
-            <w:shd w:val="clear" w:color="auto" w:fill="E5E5E5"/>
-            <w:lang w:val="en-US"/>
-          </w:rPr>
-          <w:t>varchar</w:t>
-        </w:r>
-      </w:hyperlink>
-      <w:r>
-        <w:rPr>
-          <w:rStyle w:val="cm-bracket"/>
-          <w:rFonts w:ascii="Courier New" w:hAnsi="Courier New" w:cs="Courier New"/>
-          <w:color w:val="999977"/>
-          <w:sz w:val="18"/>
-          <w:szCs w:val="18"/>
-          <w:shd w:val="clear" w:color="auto" w:fill="E5E5E5"/>
-          <w:lang w:val="en-US"/>
-        </w:rPr>
-        <w:t>(</w:t>
-      </w:r>
-      <w:r>
-        <w:rPr>
-          <w:rStyle w:val="cm-number"/>
-          <w:rFonts w:ascii="Courier New" w:hAnsi="Courier New" w:cs="Courier New"/>
-          <w:color w:val="116644"/>
-          <w:sz w:val="18"/>
-          <w:szCs w:val="18"/>
-          <w:shd w:val="clear" w:color="auto" w:fill="E5E5E5"/>
-          <w:lang w:val="en-US"/>
-        </w:rPr>
-        <w:t>256</w:t>
-      </w:r>
-      <w:r>
-        <w:rPr>
-          <w:rStyle w:val="cm-bracket"/>
-          <w:rFonts w:ascii="Courier New" w:hAnsi="Courier New" w:cs="Courier New"/>
-          <w:color w:val="999977"/>
-          <w:sz w:val="18"/>
-          <w:szCs w:val="18"/>
-          <w:shd w:val="clear" w:color="auto" w:fill="E5E5E5"/>
-          <w:lang w:val="en-US"/>
-        </w:rPr>
-        <w:t>)</w:t>
-      </w:r>
-      <w:r>
-        <w:rPr>
-          <w:rStyle w:val="cm-punctuation"/>
-          <w:rFonts w:ascii="Courier New" w:hAnsi="Courier New" w:cs="Courier New"/>
-          <w:color w:val="444444"/>
-          <w:sz w:val="18"/>
-          <w:szCs w:val="18"/>
-          <w:shd w:val="clear" w:color="auto" w:fill="E5E5E5"/>
-          <w:lang w:val="en-US"/>
-        </w:rPr>
-        <w:t>,</w:t>
-      </w:r>
-      <w:r>
-        <w:rPr>
-          <w:rFonts w:ascii="Courier New" w:hAnsi="Courier New" w:cs="Courier New"/>
-          <w:color w:val="444444"/>
-          <w:sz w:val="18"/>
-          <w:szCs w:val="18"/>
-          <w:shd w:val="clear" w:color="auto" w:fill="E5E5E5"/>
-          <w:lang w:val="en-US"/>
-        </w:rPr>
-        <w:t> e_mail </w:t>
       </w:r>
       <w:hyperlink r:id="rId10" w:tgtFrame="mysql_doc" w:history="1">
         <w:r>
@@ -493,7 +389,7 @@
           <w:shd w:val="clear" w:color="auto" w:fill="E5E5E5"/>
           <w:lang w:val="en-US"/>
         </w:rPr>
-        <w:t> phone_number </w:t>
+        <w:t> e_mail </w:t>
       </w:r>
       <w:hyperlink r:id="rId11" w:tgtFrame="mysql_doc" w:history="1">
         <w:r>
@@ -566,6 +462,79 @@
           <w:shd w:val="clear" w:color="auto" w:fill="E5E5E5"/>
           <w:lang w:val="en-US"/>
         </w:rPr>
+        <w:t> phone_number </w:t>
+      </w:r>
+      <w:hyperlink r:id="rId12" w:tgtFrame="mysql_doc" w:history="1">
+        <w:r>
+          <w:rPr>
+            <w:rStyle w:val="Hyperlink"/>
+            <w:rFonts w:ascii="Courier New" w:hAnsi="Courier New" w:cs="Courier New"/>
+            <w:color w:val="235A81"/>
+            <w:sz w:val="18"/>
+            <w:szCs w:val="18"/>
+            <w:shd w:val="clear" w:color="auto" w:fill="E5E5E5"/>
+            <w:lang w:val="en-US"/>
+          </w:rPr>
+          <w:t>varchar</w:t>
+        </w:r>
+      </w:hyperlink>
+      <w:r>
+        <w:rPr>
+          <w:rStyle w:val="cm-bracket"/>
+          <w:rFonts w:ascii="Courier New" w:hAnsi="Courier New" w:cs="Courier New"/>
+          <w:color w:val="999977"/>
+          <w:sz w:val="18"/>
+          <w:szCs w:val="18"/>
+          <w:shd w:val="clear" w:color="auto" w:fill="E5E5E5"/>
+          <w:lang w:val="en-US"/>
+        </w:rPr>
+        <w:t>(</w:t>
+      </w:r>
+      <w:r>
+        <w:rPr>
+          <w:rStyle w:val="cm-number"/>
+          <w:rFonts w:ascii="Courier New" w:hAnsi="Courier New" w:cs="Courier New"/>
+          <w:color w:val="116644"/>
+          <w:sz w:val="18"/>
+          <w:szCs w:val="18"/>
+          <w:shd w:val="clear" w:color="auto" w:fill="E5E5E5"/>
+          <w:lang w:val="en-US"/>
+        </w:rPr>
+        <w:t>256</w:t>
+      </w:r>
+      <w:r>
+        <w:rPr>
+          <w:rStyle w:val="cm-bracket"/>
+          <w:rFonts w:ascii="Courier New" w:hAnsi="Courier New" w:cs="Courier New"/>
+          <w:color w:val="999977"/>
+          <w:sz w:val="18"/>
+          <w:szCs w:val="18"/>
+          <w:shd w:val="clear" w:color="auto" w:fill="E5E5E5"/>
+          <w:lang w:val="en-US"/>
+        </w:rPr>
+        <w:t>)</w:t>
+      </w:r>
+      <w:r>
+        <w:rPr>
+          <w:rStyle w:val="cm-punctuation"/>
+          <w:rFonts w:ascii="Courier New" w:hAnsi="Courier New" w:cs="Courier New"/>
+          <w:color w:val="444444"/>
+          <w:sz w:val="18"/>
+          <w:szCs w:val="18"/>
+          <w:shd w:val="clear" w:color="auto" w:fill="E5E5E5"/>
+          <w:lang w:val="en-US"/>
+        </w:rPr>
+        <w:t>,</w:t>
+      </w:r>
+      <w:r>
+        <w:rPr>
+          <w:rFonts w:ascii="Courier New" w:hAnsi="Courier New" w:cs="Courier New"/>
+          <w:color w:val="444444"/>
+          <w:sz w:val="18"/>
+          <w:szCs w:val="18"/>
+          <w:shd w:val="clear" w:color="auto" w:fill="E5E5E5"/>
+          <w:lang w:val="en-US"/>
+        </w:rPr>
         <w:t> </w:t>
       </w:r>
       <w:r>
@@ -698,7 +667,7 @@
           <w:lang w:val="en-US"/>
         </w:rPr>
       </w:pPr>
-      <w:hyperlink r:id="rId12" w:tgtFrame="mysql_doc" w:history="1">
+      <w:hyperlink r:id="rId13" w:tgtFrame="mysql_doc" w:history="1">
         <w:r>
           <w:rPr>
             <w:rStyle w:val="Hyperlink"/>
@@ -723,7 +692,7 @@
         </w:rPr>
         <w:t> </w:t>
       </w:r>
-      <w:hyperlink r:id="rId13" w:tgtFrame="mysql_doc" w:history="1">
+      <w:hyperlink r:id="rId14" w:tgtFrame="mysql_doc" w:history="1">
         <w:r>
           <w:rPr>
             <w:rStyle w:val="Hyperlink"/>
@@ -771,7 +740,7 @@
         </w:rPr>
         <w:t> cakeID </w:t>
       </w:r>
-      <w:hyperlink r:id="rId14" w:tgtFrame="mysql_doc" w:history="1">
+      <w:hyperlink r:id="rId15" w:tgtFrame="mysql_doc" w:history="1">
         <w:r>
           <w:rPr>
             <w:rStyle w:val="Hyperlink"/>
@@ -832,7 +801,7 @@
         </w:rPr>
         <w:t> </w:t>
       </w:r>
-      <w:hyperlink r:id="rId15" w:anchor="operator_not" w:tgtFrame="mysql_doc" w:history="1">
+      <w:hyperlink r:id="rId16" w:anchor="operator_not" w:tgtFrame="mysql_doc" w:history="1">
         <w:r>
           <w:rPr>
             <w:rStyle w:val="Hyperlink"/>
@@ -914,79 +883,6 @@
           <w:lang w:val="en-US"/>
         </w:rPr>
         <w:t> name </w:t>
-      </w:r>
-      <w:hyperlink r:id="rId16" w:tgtFrame="mysql_doc" w:history="1">
-        <w:r>
-          <w:rPr>
-            <w:rStyle w:val="Hyperlink"/>
-            <w:rFonts w:ascii="Courier New" w:hAnsi="Courier New" w:cs="Courier New"/>
-            <w:color w:val="235A81"/>
-            <w:sz w:val="18"/>
-            <w:szCs w:val="18"/>
-            <w:shd w:val="clear" w:color="auto" w:fill="E5E5E5"/>
-            <w:lang w:val="en-US"/>
-          </w:rPr>
-          <w:t>varchar</w:t>
-        </w:r>
-      </w:hyperlink>
-      <w:r>
-        <w:rPr>
-          <w:rStyle w:val="cm-bracket"/>
-          <w:rFonts w:ascii="Courier New" w:hAnsi="Courier New" w:cs="Courier New"/>
-          <w:color w:val="999977"/>
-          <w:sz w:val="18"/>
-          <w:szCs w:val="18"/>
-          <w:shd w:val="clear" w:color="auto" w:fill="E5E5E5"/>
-          <w:lang w:val="en-US"/>
-        </w:rPr>
-        <w:t>(</w:t>
-      </w:r>
-      <w:r>
-        <w:rPr>
-          <w:rStyle w:val="cm-number"/>
-          <w:rFonts w:ascii="Courier New" w:hAnsi="Courier New" w:cs="Courier New"/>
-          <w:color w:val="116644"/>
-          <w:sz w:val="18"/>
-          <w:szCs w:val="18"/>
-          <w:shd w:val="clear" w:color="auto" w:fill="E5E5E5"/>
-          <w:lang w:val="en-US"/>
-        </w:rPr>
-        <w:t>256</w:t>
-      </w:r>
-      <w:r>
-        <w:rPr>
-          <w:rStyle w:val="cm-bracket"/>
-          <w:rFonts w:ascii="Courier New" w:hAnsi="Courier New" w:cs="Courier New"/>
-          <w:color w:val="999977"/>
-          <w:sz w:val="18"/>
-          <w:szCs w:val="18"/>
-          <w:shd w:val="clear" w:color="auto" w:fill="E5E5E5"/>
-          <w:lang w:val="en-US"/>
-        </w:rPr>
-        <w:t>)</w:t>
-      </w:r>
-      <w:r>
-        <w:rPr>
-          <w:rStyle w:val="cm-punctuation"/>
-          <w:rFonts w:ascii="Courier New" w:hAnsi="Courier New" w:cs="Courier New"/>
-          <w:color w:val="444444"/>
-          <w:sz w:val="18"/>
-          <w:szCs w:val="18"/>
-          <w:shd w:val="clear" w:color="auto" w:fill="E5E5E5"/>
-          <w:lang w:val="en-US"/>
-        </w:rPr>
-        <w:t>,</w:t>
-      </w:r>
-      <w:r>
-        <w:rPr>
-          <w:rFonts w:ascii="Courier New" w:hAnsi="Courier New" w:cs="Courier New"/>
-          <w:color w:val="444444"/>
-          <w:sz w:val="18"/>
-          <w:szCs w:val="18"/>
-          <w:shd w:val="clear" w:color="auto" w:fill="E5E5E5"/>
-          <w:lang w:val="en-US"/>
-        </w:rPr>
-        <w:t> ingredients </w:t>
       </w:r>
       <w:hyperlink r:id="rId17" w:tgtFrame="mysql_doc" w:history="1">
         <w:r>
@@ -1059,7 +955,7 @@
           <w:shd w:val="clear" w:color="auto" w:fill="E5E5E5"/>
           <w:lang w:val="en-US"/>
         </w:rPr>
-        <w:t> nutrient_content </w:t>
+        <w:t> ingredients </w:t>
       </w:r>
       <w:hyperlink r:id="rId18" w:tgtFrame="mysql_doc" w:history="1">
         <w:r>
@@ -1132,6 +1028,79 @@
           <w:shd w:val="clear" w:color="auto" w:fill="E5E5E5"/>
           <w:lang w:val="en-US"/>
         </w:rPr>
+        <w:t> nutrient_content </w:t>
+      </w:r>
+      <w:hyperlink r:id="rId19" w:tgtFrame="mysql_doc" w:history="1">
+        <w:r>
+          <w:rPr>
+            <w:rStyle w:val="Hyperlink"/>
+            <w:rFonts w:ascii="Courier New" w:hAnsi="Courier New" w:cs="Courier New"/>
+            <w:color w:val="235A81"/>
+            <w:sz w:val="18"/>
+            <w:szCs w:val="18"/>
+            <w:shd w:val="clear" w:color="auto" w:fill="E5E5E5"/>
+            <w:lang w:val="en-US"/>
+          </w:rPr>
+          <w:t>varchar</w:t>
+        </w:r>
+      </w:hyperlink>
+      <w:r>
+        <w:rPr>
+          <w:rStyle w:val="cm-bracket"/>
+          <w:rFonts w:ascii="Courier New" w:hAnsi="Courier New" w:cs="Courier New"/>
+          <w:color w:val="999977"/>
+          <w:sz w:val="18"/>
+          <w:szCs w:val="18"/>
+          <w:shd w:val="clear" w:color="auto" w:fill="E5E5E5"/>
+          <w:lang w:val="en-US"/>
+        </w:rPr>
+        <w:t>(</w:t>
+      </w:r>
+      <w:r>
+        <w:rPr>
+          <w:rStyle w:val="cm-number"/>
+          <w:rFonts w:ascii="Courier New" w:hAnsi="Courier New" w:cs="Courier New"/>
+          <w:color w:val="116644"/>
+          <w:sz w:val="18"/>
+          <w:szCs w:val="18"/>
+          <w:shd w:val="clear" w:color="auto" w:fill="E5E5E5"/>
+          <w:lang w:val="en-US"/>
+        </w:rPr>
+        <w:t>256</w:t>
+      </w:r>
+      <w:r>
+        <w:rPr>
+          <w:rStyle w:val="cm-bracket"/>
+          <w:rFonts w:ascii="Courier New" w:hAnsi="Courier New" w:cs="Courier New"/>
+          <w:color w:val="999977"/>
+          <w:sz w:val="18"/>
+          <w:szCs w:val="18"/>
+          <w:shd w:val="clear" w:color="auto" w:fill="E5E5E5"/>
+          <w:lang w:val="en-US"/>
+        </w:rPr>
+        <w:t>)</w:t>
+      </w:r>
+      <w:r>
+        <w:rPr>
+          <w:rStyle w:val="cm-punctuation"/>
+          <w:rFonts w:ascii="Courier New" w:hAnsi="Courier New" w:cs="Courier New"/>
+          <w:color w:val="444444"/>
+          <w:sz w:val="18"/>
+          <w:szCs w:val="18"/>
+          <w:shd w:val="clear" w:color="auto" w:fill="E5E5E5"/>
+          <w:lang w:val="en-US"/>
+        </w:rPr>
+        <w:t>,</w:t>
+      </w:r>
+      <w:r>
+        <w:rPr>
+          <w:rFonts w:ascii="Courier New" w:hAnsi="Courier New" w:cs="Courier New"/>
+          <w:color w:val="444444"/>
+          <w:sz w:val="18"/>
+          <w:szCs w:val="18"/>
+          <w:shd w:val="clear" w:color="auto" w:fill="E5E5E5"/>
+          <w:lang w:val="en-US"/>
+        </w:rPr>
         <w:t> </w:t>
       </w:r>
       <w:r>
@@ -1277,7 +1246,7 @@
           <w:lang w:val="en-US"/>
         </w:rPr>
       </w:pPr>
-      <w:hyperlink r:id="rId19" w:tgtFrame="mysql_doc" w:history="1">
+      <w:hyperlink r:id="rId20" w:tgtFrame="mysql_doc" w:history="1">
         <w:r>
           <w:rPr>
             <w:rStyle w:val="Hyperlink"/>
@@ -1302,7 +1271,7 @@
         </w:rPr>
         <w:t> </w:t>
       </w:r>
-      <w:hyperlink r:id="rId20" w:tgtFrame="mysql_doc" w:history="1">
+      <w:hyperlink r:id="rId21" w:tgtFrame="mysql_doc" w:history="1">
         <w:r>
           <w:rPr>
             <w:rStyle w:val="Hyperlink"/>
@@ -1350,7 +1319,7 @@
         </w:rPr>
         <w:t> orderID </w:t>
       </w:r>
-      <w:hyperlink r:id="rId21" w:tgtFrame="mysql_doc" w:history="1">
+      <w:hyperlink r:id="rId22" w:tgtFrame="mysql_doc" w:history="1">
         <w:r>
           <w:rPr>
             <w:rStyle w:val="Hyperlink"/>
@@ -1411,7 +1380,7 @@
         </w:rPr>
         <w:t> </w:t>
       </w:r>
-      <w:hyperlink r:id="rId22" w:anchor="operator_not" w:tgtFrame="mysql_doc" w:history="1">
+      <w:hyperlink r:id="rId23" w:anchor="operator_not" w:tgtFrame="mysql_doc" w:history="1">
         <w:r>
           <w:rPr>
             <w:rStyle w:val="Hyperlink"/>
@@ -1493,79 +1462,6 @@
           <w:lang w:val="en-US"/>
         </w:rPr>
         <w:t> customerID </w:t>
-      </w:r>
-      <w:hyperlink r:id="rId23" w:tgtFrame="mysql_doc" w:history="1">
-        <w:r>
-          <w:rPr>
-            <w:rStyle w:val="Hyperlink"/>
-            <w:rFonts w:ascii="Courier New" w:hAnsi="Courier New" w:cs="Courier New"/>
-            <w:color w:val="235A81"/>
-            <w:sz w:val="18"/>
-            <w:szCs w:val="18"/>
-            <w:shd w:val="clear" w:color="auto" w:fill="E5E5E5"/>
-            <w:lang w:val="en-US"/>
-          </w:rPr>
-          <w:t>int</w:t>
-        </w:r>
-      </w:hyperlink>
-      <w:r>
-        <w:rPr>
-          <w:rStyle w:val="cm-bracket"/>
-          <w:rFonts w:ascii="Courier New" w:hAnsi="Courier New" w:cs="Courier New"/>
-          <w:color w:val="999977"/>
-          <w:sz w:val="18"/>
-          <w:szCs w:val="18"/>
-          <w:shd w:val="clear" w:color="auto" w:fill="E5E5E5"/>
-          <w:lang w:val="en-US"/>
-        </w:rPr>
-        <w:t>(</w:t>
-      </w:r>
-      <w:r>
-        <w:rPr>
-          <w:rStyle w:val="cm-number"/>
-          <w:rFonts w:ascii="Courier New" w:hAnsi="Courier New" w:cs="Courier New"/>
-          <w:color w:val="116644"/>
-          <w:sz w:val="18"/>
-          <w:szCs w:val="18"/>
-          <w:shd w:val="clear" w:color="auto" w:fill="E5E5E5"/>
-          <w:lang w:val="en-US"/>
-        </w:rPr>
-        <w:t>11</w:t>
-      </w:r>
-      <w:r>
-        <w:rPr>
-          <w:rStyle w:val="cm-bracket"/>
-          <w:rFonts w:ascii="Courier New" w:hAnsi="Courier New" w:cs="Courier New"/>
-          <w:color w:val="999977"/>
-          <w:sz w:val="18"/>
-          <w:szCs w:val="18"/>
-          <w:shd w:val="clear" w:color="auto" w:fill="E5E5E5"/>
-          <w:lang w:val="en-US"/>
-        </w:rPr>
-        <w:t>)</w:t>
-      </w:r>
-      <w:r>
-        <w:rPr>
-          <w:rStyle w:val="cm-punctuation"/>
-          <w:rFonts w:ascii="Courier New" w:hAnsi="Courier New" w:cs="Courier New"/>
-          <w:color w:val="444444"/>
-          <w:sz w:val="18"/>
-          <w:szCs w:val="18"/>
-          <w:shd w:val="clear" w:color="auto" w:fill="E5E5E5"/>
-          <w:lang w:val="en-US"/>
-        </w:rPr>
-        <w:t>,</w:t>
-      </w:r>
-      <w:r>
-        <w:rPr>
-          <w:rFonts w:ascii="Courier New" w:hAnsi="Courier New" w:cs="Courier New"/>
-          <w:color w:val="444444"/>
-          <w:sz w:val="18"/>
-          <w:szCs w:val="18"/>
-          <w:shd w:val="clear" w:color="auto" w:fill="E5E5E5"/>
-          <w:lang w:val="en-US"/>
-        </w:rPr>
-        <w:t> cakeID </w:t>
       </w:r>
       <w:hyperlink r:id="rId24" w:tgtFrame="mysql_doc" w:history="1">
         <w:r>
@@ -1638,6 +1534,79 @@
           <w:shd w:val="clear" w:color="auto" w:fill="E5E5E5"/>
           <w:lang w:val="en-US"/>
         </w:rPr>
+        <w:t> cakeID </w:t>
+      </w:r>
+      <w:hyperlink r:id="rId25" w:tgtFrame="mysql_doc" w:history="1">
+        <w:r>
+          <w:rPr>
+            <w:rStyle w:val="Hyperlink"/>
+            <w:rFonts w:ascii="Courier New" w:hAnsi="Courier New" w:cs="Courier New"/>
+            <w:color w:val="235A81"/>
+            <w:sz w:val="18"/>
+            <w:szCs w:val="18"/>
+            <w:shd w:val="clear" w:color="auto" w:fill="E5E5E5"/>
+            <w:lang w:val="en-US"/>
+          </w:rPr>
+          <w:t>int</w:t>
+        </w:r>
+      </w:hyperlink>
+      <w:r>
+        <w:rPr>
+          <w:rStyle w:val="cm-bracket"/>
+          <w:rFonts w:ascii="Courier New" w:hAnsi="Courier New" w:cs="Courier New"/>
+          <w:color w:val="999977"/>
+          <w:sz w:val="18"/>
+          <w:szCs w:val="18"/>
+          <w:shd w:val="clear" w:color="auto" w:fill="E5E5E5"/>
+          <w:lang w:val="en-US"/>
+        </w:rPr>
+        <w:t>(</w:t>
+      </w:r>
+      <w:r>
+        <w:rPr>
+          <w:rStyle w:val="cm-number"/>
+          <w:rFonts w:ascii="Courier New" w:hAnsi="Courier New" w:cs="Courier New"/>
+          <w:color w:val="116644"/>
+          <w:sz w:val="18"/>
+          <w:szCs w:val="18"/>
+          <w:shd w:val="clear" w:color="auto" w:fill="E5E5E5"/>
+          <w:lang w:val="en-US"/>
+        </w:rPr>
+        <w:t>11</w:t>
+      </w:r>
+      <w:r>
+        <w:rPr>
+          <w:rStyle w:val="cm-bracket"/>
+          <w:rFonts w:ascii="Courier New" w:hAnsi="Courier New" w:cs="Courier New"/>
+          <w:color w:val="999977"/>
+          <w:sz w:val="18"/>
+          <w:szCs w:val="18"/>
+          <w:shd w:val="clear" w:color="auto" w:fill="E5E5E5"/>
+          <w:lang w:val="en-US"/>
+        </w:rPr>
+        <w:t>)</w:t>
+      </w:r>
+      <w:r>
+        <w:rPr>
+          <w:rStyle w:val="cm-punctuation"/>
+          <w:rFonts w:ascii="Courier New" w:hAnsi="Courier New" w:cs="Courier New"/>
+          <w:color w:val="444444"/>
+          <w:sz w:val="18"/>
+          <w:szCs w:val="18"/>
+          <w:shd w:val="clear" w:color="auto" w:fill="E5E5E5"/>
+          <w:lang w:val="en-US"/>
+        </w:rPr>
+        <w:t>,</w:t>
+      </w:r>
+      <w:r>
+        <w:rPr>
+          <w:rFonts w:ascii="Courier New" w:hAnsi="Courier New" w:cs="Courier New"/>
+          <w:color w:val="444444"/>
+          <w:sz w:val="18"/>
+          <w:szCs w:val="18"/>
+          <w:shd w:val="clear" w:color="auto" w:fill="E5E5E5"/>
+          <w:lang w:val="en-US"/>
+        </w:rPr>
         <w:t> </w:t>
       </w:r>
       <w:r>
@@ -2116,7 +2085,7 @@
           <w:lang w:val="en-US"/>
         </w:rPr>
       </w:pPr>
-      <w:hyperlink r:id="rId25" w:tgtFrame="mysql_doc" w:history="1">
+      <w:hyperlink r:id="rId26" w:tgtFrame="mysql_doc" w:history="1">
         <w:r>
           <w:rPr>
             <w:rStyle w:val="Hyperlink"/>
@@ -2256,7 +2225,7 @@
         </w:rPr>
         <w:t> </w:t>
       </w:r>
-      <w:hyperlink r:id="rId26" w:anchor="function_values" w:tgtFrame="mysql_doc" w:history="1">
+      <w:hyperlink r:id="rId27" w:anchor="function_values" w:tgtFrame="mysql_doc" w:history="1">
         <w:r>
           <w:rPr>
             <w:rStyle w:val="Hyperlink"/>
@@ -2391,7 +2360,7 @@
           <w:lang w:val="en-US"/>
         </w:rPr>
       </w:pPr>
-      <w:hyperlink r:id="rId27" w:tgtFrame="mysql_doc" w:history="1">
+      <w:hyperlink r:id="rId28" w:tgtFrame="mysql_doc" w:history="1">
         <w:r>
           <w:rPr>
             <w:rStyle w:val="Hyperlink"/>
@@ -2531,7 +2500,7 @@
         </w:rPr>
         <w:t> </w:t>
       </w:r>
-      <w:hyperlink r:id="rId28" w:anchor="function_values" w:tgtFrame="mysql_doc" w:history="1">
+      <w:hyperlink r:id="rId29" w:anchor="function_values" w:tgtFrame="mysql_doc" w:history="1">
         <w:r>
           <w:rPr>
             <w:rStyle w:val="Hyperlink"/>
@@ -2653,7 +2622,7 @@
           <w:lang w:val="en-US"/>
         </w:rPr>
       </w:pPr>
-      <w:hyperlink r:id="rId29" w:tgtFrame="mysql_doc" w:history="1">
+      <w:hyperlink r:id="rId30" w:tgtFrame="mysql_doc" w:history="1">
         <w:r>
           <w:rPr>
             <w:rStyle w:val="Hyperlink"/>
@@ -2793,7 +2762,7 @@
         </w:rPr>
         <w:t> </w:t>
       </w:r>
-      <w:hyperlink r:id="rId30" w:anchor="function_values" w:tgtFrame="mysql_doc" w:history="1">
+      <w:hyperlink r:id="rId31" w:anchor="function_values" w:tgtFrame="mysql_doc" w:history="1">
         <w:r>
           <w:rPr>
             <w:rStyle w:val="Hyperlink"/>
@@ -3557,7 +3526,7 @@
           <w:lang w:val="en-US"/>
         </w:rPr>
       </w:pPr>
-      <w:hyperlink r:id="rId31" w:tgtFrame="mysql_doc" w:history="1">
+      <w:hyperlink r:id="rId32" w:tgtFrame="mysql_doc" w:history="1">
         <w:r>
           <w:rPr>
             <w:rStyle w:val="Hyperlink"/>
@@ -3697,7 +3666,7 @@
         </w:rPr>
         <w:t> </w:t>
       </w:r>
-      <w:hyperlink r:id="rId32" w:anchor="function_values" w:tgtFrame="mysql_doc" w:history="1">
+      <w:hyperlink r:id="rId33" w:anchor="function_values" w:tgtFrame="mysql_doc" w:history="1">
         <w:r>
           <w:rPr>
             <w:rStyle w:val="Hyperlink"/>
@@ -3861,7 +3830,7 @@
           <w:lang w:val="en-US"/>
         </w:rPr>
       </w:pPr>
-      <w:hyperlink r:id="rId33" w:tgtFrame="mysql_doc" w:history="1">
+      <w:hyperlink r:id="rId34" w:tgtFrame="mysql_doc" w:history="1">
         <w:r>
           <w:rPr>
             <w:rStyle w:val="Hyperlink"/>
@@ -3886,7 +3855,7 @@
         </w:rPr>
         <w:t> </w:t>
       </w:r>
-      <w:hyperlink r:id="rId34" w:tgtFrame="mysql_doc" w:history="1">
+      <w:hyperlink r:id="rId35" w:tgtFrame="mysql_doc" w:history="1">
         <w:r>
           <w:rPr>
             <w:rStyle w:val="Hyperlink"/>
@@ -3957,8 +3926,7 @@
         </w:rPr>
         <w:t> ingredients prod_Description </w:t>
       </w:r>
-      <w:hyperlink r:id="rId35" w:tgtFrame="mysql_doc" w:history="1">
-        <w:proofErr w:type="gramStart"/>
+      <w:hyperlink r:id="rId36" w:tgtFrame="mysql_doc" w:history="1">
         <w:r>
           <w:rPr>
             <w:rStyle w:val="Hyperlink"/>
@@ -3971,7 +3939,6 @@
           </w:rPr>
           <w:t>varchar</w:t>
         </w:r>
-        <w:proofErr w:type="gramEnd"/>
       </w:hyperlink>
       <w:r>
         <w:rPr>
@@ -4022,7 +3989,7 @@
           <w:lang w:val="en-US"/>
         </w:rPr>
       </w:pPr>
-      <w:hyperlink r:id="rId36" w:tgtFrame="mysql_doc" w:history="1">
+      <w:hyperlink r:id="rId37" w:tgtFrame="mysql_doc" w:history="1">
         <w:r>
           <w:rPr>
             <w:rStyle w:val="Hyperlink"/>
@@ -4047,7 +4014,7 @@
         </w:rPr>
         <w:t> </w:t>
       </w:r>
-      <w:hyperlink r:id="rId37" w:tgtFrame="mysql_doc" w:history="1">
+      <w:hyperlink r:id="rId38" w:tgtFrame="mysql_doc" w:history="1">
         <w:r>
           <w:rPr>
             <w:rStyle w:val="Hyperlink"/>
@@ -4116,34 +4083,9 @@
           <w:shd w:val="clear" w:color="auto" w:fill="E5E5E5"/>
           <w:lang w:val="en-US"/>
         </w:rPr>
-        <w:t> name </w:t>
-      </w:r>
-      <w:proofErr w:type="spellStart"/>
-      <w:r>
-        <w:rPr>
-          <w:rFonts w:ascii="Courier New" w:hAnsi="Courier New" w:cs="Courier New"/>
-          <w:color w:val="444444"/>
-          <w:sz w:val="18"/>
-          <w:szCs w:val="18"/>
-          <w:shd w:val="clear" w:color="auto" w:fill="E5E5E5"/>
-          <w:lang w:val="en-US"/>
-        </w:rPr>
-        <w:t>prod_Name</w:t>
-      </w:r>
-      <w:proofErr w:type="spellEnd"/>
-      <w:r>
-        <w:rPr>
-          <w:rFonts w:ascii="Courier New" w:hAnsi="Courier New" w:cs="Courier New"/>
-          <w:color w:val="444444"/>
-          <w:sz w:val="18"/>
-          <w:szCs w:val="18"/>
-          <w:shd w:val="clear" w:color="auto" w:fill="E5E5E5"/>
-          <w:lang w:val="en-US"/>
-        </w:rPr>
-        <w:t> </w:t>
-      </w:r>
-      <w:hyperlink r:id="rId38" w:tgtFrame="mysql_doc" w:history="1">
-        <w:proofErr w:type="gramStart"/>
+        <w:t> name prod_Name </w:t>
+      </w:r>
+      <w:hyperlink r:id="rId39" w:tgtFrame="mysql_doc" w:history="1">
         <w:r>
           <w:rPr>
             <w:rStyle w:val="Hyperlink"/>
@@ -4156,7 +4098,6 @@
           </w:rPr>
           <w:t>varchar</w:t>
         </w:r>
-        <w:proofErr w:type="gramEnd"/>
       </w:hyperlink>
       <w:r>
         <w:rPr>
@@ -4207,7 +4148,7 @@
           <w:lang w:val="en-US"/>
         </w:rPr>
       </w:pPr>
-      <w:hyperlink r:id="rId39" w:tgtFrame="mysql_doc" w:history="1">
+      <w:hyperlink r:id="rId40" w:tgtFrame="mysql_doc" w:history="1">
         <w:r>
           <w:rPr>
             <w:rStyle w:val="Hyperlink"/>
@@ -4232,7 +4173,7 @@
         </w:rPr>
         <w:t> </w:t>
       </w:r>
-      <w:hyperlink r:id="rId40" w:tgtFrame="mysql_doc" w:history="1">
+      <w:hyperlink r:id="rId41" w:tgtFrame="mysql_doc" w:history="1">
         <w:r>
           <w:rPr>
             <w:rStyle w:val="Hyperlink"/>
@@ -4303,7 +4244,6 @@
         </w:rPr>
         <w:t> nutrient_content prod_Price </w:t>
       </w:r>
-      <w:proofErr w:type="gramStart"/>
       <w:r>
         <w:rPr>
           <w:rStyle w:val="cm-keyword"/>
@@ -4328,7 +4268,6 @@
         </w:rPr>
         <w:t>(</w:t>
       </w:r>
-      <w:proofErr w:type="gramEnd"/>
       <w:r>
         <w:rPr>
           <w:rStyle w:val="cm-number"/>
@@ -4366,7 +4305,7 @@
           <w:lang w:val="en-US"/>
         </w:rPr>
       </w:pPr>
-      <w:hyperlink r:id="rId41" w:tgtFrame="mysql_doc" w:history="1">
+      <w:hyperlink r:id="rId42" w:tgtFrame="mysql_doc" w:history="1">
         <w:r>
           <w:rPr>
             <w:rStyle w:val="Hyperlink"/>
@@ -4391,7 +4330,7 @@
         </w:rPr>
         <w:t> </w:t>
       </w:r>
-      <w:hyperlink r:id="rId42" w:tgtFrame="mysql_doc" w:history="1">
+      <w:hyperlink r:id="rId43" w:tgtFrame="mysql_doc" w:history="1">
         <w:r>
           <w:rPr>
             <w:rStyle w:val="Hyperlink"/>
@@ -4460,58 +4399,9 @@
           <w:shd w:val="clear" w:color="auto" w:fill="E5E5E5"/>
           <w:lang w:val="en-US"/>
         </w:rPr>
-        <w:t> </w:t>
-      </w:r>
-      <w:proofErr w:type="spellStart"/>
-      <w:r>
-        <w:rPr>
-          <w:rFonts w:ascii="Courier New" w:hAnsi="Courier New" w:cs="Courier New"/>
-          <w:color w:val="444444"/>
-          <w:sz w:val="18"/>
-          <w:szCs w:val="18"/>
-          <w:shd w:val="clear" w:color="auto" w:fill="E5E5E5"/>
-          <w:lang w:val="en-US"/>
-        </w:rPr>
-        <w:t>cakeID</w:t>
-      </w:r>
-      <w:proofErr w:type="spellEnd"/>
-      <w:r>
-        <w:rPr>
-          <w:rFonts w:ascii="Courier New" w:hAnsi="Courier New" w:cs="Courier New"/>
-          <w:color w:val="444444"/>
-          <w:sz w:val="18"/>
-          <w:szCs w:val="18"/>
-          <w:shd w:val="clear" w:color="auto" w:fill="E5E5E5"/>
-          <w:lang w:val="en-US"/>
-        </w:rPr>
-        <w:t> </w:t>
-      </w:r>
-      <w:proofErr w:type="spellStart"/>
-      <w:r>
-        <w:rPr>
-          <w:rFonts w:ascii="Courier New" w:hAnsi="Courier New" w:cs="Courier New"/>
-          <w:color w:val="444444"/>
-          <w:sz w:val="18"/>
-          <w:szCs w:val="18"/>
-          <w:shd w:val="clear" w:color="auto" w:fill="E5E5E5"/>
-          <w:lang w:val="en-US"/>
-        </w:rPr>
-        <w:t>prod_ID</w:t>
-      </w:r>
-      <w:proofErr w:type="spellEnd"/>
-      <w:r>
-        <w:rPr>
-          <w:rFonts w:ascii="Courier New" w:hAnsi="Courier New" w:cs="Courier New"/>
-          <w:color w:val="444444"/>
-          <w:sz w:val="18"/>
-          <w:szCs w:val="18"/>
-          <w:shd w:val="clear" w:color="auto" w:fill="E5E5E5"/>
-          <w:lang w:val="en-US"/>
-        </w:rPr>
-        <w:t> </w:t>
-      </w:r>
-      <w:hyperlink r:id="rId43" w:tgtFrame="mysql_doc" w:history="1">
-        <w:proofErr w:type="gramStart"/>
+        <w:t> cakeID prod_ID </w:t>
+      </w:r>
+      <w:hyperlink r:id="rId44" w:tgtFrame="mysql_doc" w:history="1">
         <w:r>
           <w:rPr>
             <w:rStyle w:val="Hyperlink"/>
@@ -4524,7 +4414,6 @@
           </w:rPr>
           <w:t>INT</w:t>
         </w:r>
-        <w:proofErr w:type="gramEnd"/>
       </w:hyperlink>
       <w:r>
         <w:rPr>
@@ -4575,7 +4464,7 @@
           <w:lang w:val="en-US"/>
         </w:rPr>
       </w:pPr>
-      <w:hyperlink r:id="rId44" w:tgtFrame="mysql_doc" w:history="1">
+      <w:hyperlink r:id="rId45" w:tgtFrame="mysql_doc" w:history="1">
         <w:r>
           <w:rPr>
             <w:rStyle w:val="Hyperlink"/>
@@ -4600,7 +4489,7 @@
         </w:rPr>
         <w:t> </w:t>
       </w:r>
-      <w:hyperlink r:id="rId45" w:tgtFrame="mysql_doc" w:history="1">
+      <w:hyperlink r:id="rId46" w:tgtFrame="mysql_doc" w:history="1">
         <w:r>
           <w:rPr>
             <w:rStyle w:val="Hyperlink"/>
@@ -4669,34 +4558,9 @@
           <w:shd w:val="clear" w:color="auto" w:fill="E5E5E5"/>
           <w:lang w:val="en-US"/>
         </w:rPr>
-        <w:t> </w:t>
-      </w:r>
-      <w:proofErr w:type="spellStart"/>
-      <w:r>
-        <w:rPr>
-          <w:rFonts w:ascii="Courier New" w:hAnsi="Courier New" w:cs="Courier New"/>
-          <w:color w:val="444444"/>
-          <w:sz w:val="18"/>
-          <w:szCs w:val="18"/>
-          <w:shd w:val="clear" w:color="auto" w:fill="E5E5E5"/>
-          <w:lang w:val="en-US"/>
-        </w:rPr>
-        <w:t>prod_Stock</w:t>
-      </w:r>
-      <w:proofErr w:type="spellEnd"/>
-      <w:r>
-        <w:rPr>
-          <w:rFonts w:ascii="Courier New" w:hAnsi="Courier New" w:cs="Courier New"/>
-          <w:color w:val="444444"/>
-          <w:sz w:val="18"/>
-          <w:szCs w:val="18"/>
-          <w:shd w:val="clear" w:color="auto" w:fill="E5E5E5"/>
-          <w:lang w:val="en-US"/>
-        </w:rPr>
-        <w:t> </w:t>
-      </w:r>
-      <w:hyperlink r:id="rId46" w:tgtFrame="mysql_doc" w:history="1">
-        <w:proofErr w:type="gramStart"/>
+        <w:t> prod_Stock </w:t>
+      </w:r>
+      <w:hyperlink r:id="rId47" w:tgtFrame="mysql_doc" w:history="1">
         <w:r>
           <w:rPr>
             <w:rStyle w:val="Hyperlink"/>
@@ -4709,7 +4573,6 @@
           </w:rPr>
           <w:t>INT</w:t>
         </w:r>
-        <w:proofErr w:type="gramEnd"/>
       </w:hyperlink>
       <w:r>
         <w:rPr>
@@ -4760,7 +4623,7 @@
           <w:lang w:val="en-US"/>
         </w:rPr>
       </w:pPr>
-      <w:hyperlink r:id="rId47" w:tgtFrame="mysql_doc" w:history="1">
+      <w:hyperlink r:id="rId48" w:tgtFrame="mysql_doc" w:history="1">
         <w:r>
           <w:rPr>
             <w:rStyle w:val="Hyperlink"/>
@@ -4785,7 +4648,7 @@
         </w:rPr>
         <w:t> </w:t>
       </w:r>
-      <w:hyperlink r:id="rId48" w:tgtFrame="mysql_doc" w:history="1">
+      <w:hyperlink r:id="rId49" w:tgtFrame="mysql_doc" w:history="1">
         <w:r>
           <w:rPr>
             <w:rStyle w:val="Hyperlink"/>
@@ -4855,125 +4718,6 @@
           <w:lang w:val="en-US"/>
         </w:rPr>
         <w:t> name first_Name </w:t>
-      </w:r>
-      <w:hyperlink r:id="rId49" w:tgtFrame="mysql_doc" w:history="1">
-        <w:r>
-          <w:rPr>
-            <w:rStyle w:val="Hyperlink"/>
-            <w:rFonts w:ascii="Courier New" w:hAnsi="Courier New" w:cs="Courier New"/>
-            <w:color w:val="235A81"/>
-            <w:sz w:val="18"/>
-            <w:szCs w:val="18"/>
-            <w:shd w:val="clear" w:color="auto" w:fill="E5E5E5"/>
-            <w:lang w:val="en-US"/>
-          </w:rPr>
-          <w:t>VARCHAR</w:t>
-        </w:r>
-      </w:hyperlink>
-      <w:r>
-        <w:rPr>
-          <w:rStyle w:val="cm-bracket"/>
-          <w:rFonts w:ascii="Courier New" w:hAnsi="Courier New" w:cs="Courier New"/>
-          <w:color w:val="999977"/>
-          <w:sz w:val="18"/>
-          <w:szCs w:val="18"/>
-          <w:shd w:val="clear" w:color="auto" w:fill="E5E5E5"/>
-          <w:lang w:val="en-US"/>
-        </w:rPr>
-        <w:t>(</w:t>
-      </w:r>
-      <w:r>
-        <w:rPr>
-          <w:rStyle w:val="cm-number"/>
-          <w:rFonts w:ascii="Courier New" w:hAnsi="Courier New" w:cs="Courier New"/>
-          <w:color w:val="116644"/>
-          <w:sz w:val="18"/>
-          <w:szCs w:val="18"/>
-          <w:shd w:val="clear" w:color="auto" w:fill="E5E5E5"/>
-          <w:lang w:val="en-US"/>
-        </w:rPr>
-        <w:t>256</w:t>
-      </w:r>
-      <w:r>
-        <w:rPr>
-          <w:rStyle w:val="cm-bracket"/>
-          <w:rFonts w:ascii="Courier New" w:hAnsi="Courier New" w:cs="Courier New"/>
-          <w:color w:val="999977"/>
-          <w:sz w:val="18"/>
-          <w:szCs w:val="18"/>
-          <w:shd w:val="clear" w:color="auto" w:fill="E5E5E5"/>
-          <w:lang w:val="en-US"/>
-        </w:rPr>
-        <w:t>)</w:t>
-      </w:r>
-      <w:r>
-        <w:rPr>
-          <w:rStyle w:val="cm-punctuation"/>
-          <w:rFonts w:ascii="Courier New" w:hAnsi="Courier New" w:cs="Courier New"/>
-          <w:color w:val="444444"/>
-          <w:sz w:val="18"/>
-          <w:szCs w:val="18"/>
-          <w:shd w:val="clear" w:color="auto" w:fill="E5E5E5"/>
-          <w:lang w:val="en-US"/>
-        </w:rPr>
-        <w:t>,</w:t>
-      </w:r>
-      <w:r>
-        <w:rPr>
-          <w:rFonts w:ascii="Courier New" w:hAnsi="Courier New" w:cs="Courier New"/>
-          <w:color w:val="444444"/>
-          <w:sz w:val="18"/>
-          <w:szCs w:val="18"/>
-          <w:shd w:val="clear" w:color="auto" w:fill="E5E5E5"/>
-          <w:lang w:val="en-US"/>
-        </w:rPr>
-        <w:t> </w:t>
-      </w:r>
-      <w:r>
-        <w:rPr>
-          <w:rStyle w:val="cm-keyword"/>
-          <w:rFonts w:ascii="Courier New" w:hAnsi="Courier New" w:cs="Courier New"/>
-          <w:color w:val="770088"/>
-          <w:sz w:val="18"/>
-          <w:szCs w:val="18"/>
-          <w:shd w:val="clear" w:color="auto" w:fill="E5E5E5"/>
-          <w:lang w:val="en-US"/>
-        </w:rPr>
-        <w:t>CHANGE</w:t>
-      </w:r>
-      <w:r>
-        <w:rPr>
-          <w:rFonts w:ascii="Courier New" w:hAnsi="Courier New" w:cs="Courier New"/>
-          <w:color w:val="444444"/>
-          <w:sz w:val="18"/>
-          <w:szCs w:val="18"/>
-          <w:shd w:val="clear" w:color="auto" w:fill="E5E5E5"/>
-          <w:lang w:val="en-US"/>
-        </w:rPr>
-        <w:t> </w:t>
-      </w:r>
-      <w:r>
-        <w:rPr>
-          <w:rStyle w:val="cm-keyword"/>
-          <w:rFonts w:ascii="Courier New" w:hAnsi="Courier New" w:cs="Courier New"/>
-          <w:color w:val="770088"/>
-          <w:sz w:val="18"/>
-          <w:szCs w:val="18"/>
-          <w:shd w:val="clear" w:color="auto" w:fill="E5E5E5"/>
-          <w:lang w:val="en-US"/>
-        </w:rPr>
-        <w:t>COLUMN</w:t>
-      </w:r>
-      <w:r>
-        <w:rPr>
-          <w:rFonts w:ascii="Courier New" w:hAnsi="Courier New" w:cs="Courier New"/>
-          <w:color w:val="444444"/>
-          <w:sz w:val="18"/>
-          <w:szCs w:val="18"/>
-          <w:shd w:val="clear" w:color="auto" w:fill="E5E5E5"/>
-          <w:lang w:val="en-US"/>
-        </w:rPr>
-        <w:t> e_mail email </w:t>
       </w:r>
       <w:hyperlink r:id="rId50" w:tgtFrame="mysql_doc" w:history="1">
         <w:r>
@@ -5092,7 +4836,7 @@
           <w:shd w:val="clear" w:color="auto" w:fill="E5E5E5"/>
           <w:lang w:val="en-US"/>
         </w:rPr>
-        <w:t> phone_number last_Name </w:t>
+        <w:t> e_mail email </w:t>
       </w:r>
       <w:hyperlink r:id="rId51" w:tgtFrame="mysql_doc" w:history="1">
         <w:r>
@@ -5177,7 +4921,7 @@
           <w:shd w:val="clear" w:color="auto" w:fill="E5E5E5"/>
           <w:lang w:val="en-US"/>
         </w:rPr>
-        <w:t>ADD</w:t>
+        <w:t>CHANGE</w:t>
       </w:r>
       <w:r>
         <w:rPr>
@@ -5211,7 +4955,7 @@
           <w:shd w:val="clear" w:color="auto" w:fill="E5E5E5"/>
           <w:lang w:val="en-US"/>
         </w:rPr>
-        <w:t> username </w:t>
+        <w:t> phone_number last_Name </w:t>
       </w:r>
       <w:hyperlink r:id="rId52" w:tgtFrame="mysql_doc" w:history="1">
         <w:r>
@@ -5263,6 +5007,125 @@
         </w:rPr>
         <w:t>)</w:t>
       </w:r>
+      <w:r>
+        <w:rPr>
+          <w:rStyle w:val="cm-punctuation"/>
+          <w:rFonts w:ascii="Courier New" w:hAnsi="Courier New" w:cs="Courier New"/>
+          <w:color w:val="444444"/>
+          <w:sz w:val="18"/>
+          <w:szCs w:val="18"/>
+          <w:shd w:val="clear" w:color="auto" w:fill="E5E5E5"/>
+          <w:lang w:val="en-US"/>
+        </w:rPr>
+        <w:t>,</w:t>
+      </w:r>
+      <w:r>
+        <w:rPr>
+          <w:rFonts w:ascii="Courier New" w:hAnsi="Courier New" w:cs="Courier New"/>
+          <w:color w:val="444444"/>
+          <w:sz w:val="18"/>
+          <w:szCs w:val="18"/>
+          <w:shd w:val="clear" w:color="auto" w:fill="E5E5E5"/>
+          <w:lang w:val="en-US"/>
+        </w:rPr>
+        <w:t> </w:t>
+      </w:r>
+      <w:r>
+        <w:rPr>
+          <w:rStyle w:val="cm-keyword"/>
+          <w:rFonts w:ascii="Courier New" w:hAnsi="Courier New" w:cs="Courier New"/>
+          <w:color w:val="770088"/>
+          <w:sz w:val="18"/>
+          <w:szCs w:val="18"/>
+          <w:shd w:val="clear" w:color="auto" w:fill="E5E5E5"/>
+          <w:lang w:val="en-US"/>
+        </w:rPr>
+        <w:t>ADD</w:t>
+      </w:r>
+      <w:r>
+        <w:rPr>
+          <w:rFonts w:ascii="Courier New" w:hAnsi="Courier New" w:cs="Courier New"/>
+          <w:color w:val="444444"/>
+          <w:sz w:val="18"/>
+          <w:szCs w:val="18"/>
+          <w:shd w:val="clear" w:color="auto" w:fill="E5E5E5"/>
+          <w:lang w:val="en-US"/>
+        </w:rPr>
+        <w:t> </w:t>
+      </w:r>
+      <w:r>
+        <w:rPr>
+          <w:rStyle w:val="cm-keyword"/>
+          <w:rFonts w:ascii="Courier New" w:hAnsi="Courier New" w:cs="Courier New"/>
+          <w:color w:val="770088"/>
+          <w:sz w:val="18"/>
+          <w:szCs w:val="18"/>
+          <w:shd w:val="clear" w:color="auto" w:fill="E5E5E5"/>
+          <w:lang w:val="en-US"/>
+        </w:rPr>
+        <w:t>COLUMN</w:t>
+      </w:r>
+      <w:r>
+        <w:rPr>
+          <w:rFonts w:ascii="Courier New" w:hAnsi="Courier New" w:cs="Courier New"/>
+          <w:color w:val="444444"/>
+          <w:sz w:val="18"/>
+          <w:szCs w:val="18"/>
+          <w:shd w:val="clear" w:color="auto" w:fill="E5E5E5"/>
+          <w:lang w:val="en-US"/>
+        </w:rPr>
+        <w:t> username </w:t>
+      </w:r>
+      <w:hyperlink r:id="rId53" w:tgtFrame="mysql_doc" w:history="1">
+        <w:r>
+          <w:rPr>
+            <w:rStyle w:val="Hyperlink"/>
+            <w:rFonts w:ascii="Courier New" w:hAnsi="Courier New" w:cs="Courier New"/>
+            <w:color w:val="235A81"/>
+            <w:sz w:val="18"/>
+            <w:szCs w:val="18"/>
+            <w:shd w:val="clear" w:color="auto" w:fill="E5E5E5"/>
+            <w:lang w:val="en-US"/>
+          </w:rPr>
+          <w:t>VARCHAR</w:t>
+        </w:r>
+      </w:hyperlink>
+      <w:r>
+        <w:rPr>
+          <w:rStyle w:val="cm-bracket"/>
+          <w:rFonts w:ascii="Courier New" w:hAnsi="Courier New" w:cs="Courier New"/>
+          <w:color w:val="999977"/>
+          <w:sz w:val="18"/>
+          <w:szCs w:val="18"/>
+          <w:shd w:val="clear" w:color="auto" w:fill="E5E5E5"/>
+          <w:lang w:val="en-US"/>
+        </w:rPr>
+        <w:t>(</w:t>
+      </w:r>
+      <w:r>
+        <w:rPr>
+          <w:rStyle w:val="cm-number"/>
+          <w:rFonts w:ascii="Courier New" w:hAnsi="Courier New" w:cs="Courier New"/>
+          <w:color w:val="116644"/>
+          <w:sz w:val="18"/>
+          <w:szCs w:val="18"/>
+          <w:shd w:val="clear" w:color="auto" w:fill="E5E5E5"/>
+          <w:lang w:val="en-US"/>
+        </w:rPr>
+        <w:t>256</w:t>
+      </w:r>
+      <w:r>
+        <w:rPr>
+          <w:rStyle w:val="cm-bracket"/>
+          <w:rFonts w:ascii="Courier New" w:hAnsi="Courier New" w:cs="Courier New"/>
+          <w:color w:val="999977"/>
+          <w:sz w:val="18"/>
+          <w:szCs w:val="18"/>
+          <w:shd w:val="clear" w:color="auto" w:fill="E5E5E5"/>
+          <w:lang w:val="en-US"/>
+        </w:rPr>
+        <w:t>)</w:t>
+      </w:r>
     </w:p>
     <w:p>
       <w:pPr>
@@ -5276,7 +5139,7 @@
           <w:lang w:val="en-US"/>
         </w:rPr>
       </w:pPr>
-      <w:hyperlink r:id="rId53" w:tgtFrame="mysql_doc" w:history="1">
+      <w:hyperlink r:id="rId54" w:tgtFrame="mysql_doc" w:history="1">
         <w:r>
           <w:rPr>
             <w:rStyle w:val="Hyperlink"/>
@@ -5301,7 +5164,7 @@
         </w:rPr>
         <w:t> </w:t>
       </w:r>
-      <w:hyperlink r:id="rId54" w:tgtFrame="mysql_doc" w:history="1">
+      <w:hyperlink r:id="rId55" w:tgtFrame="mysql_doc" w:history="1">
         <w:r>
           <w:rPr>
             <w:rStyle w:val="Hyperlink"/>
@@ -5349,7 +5212,7 @@
         </w:rPr>
         <w:t> addr_ID </w:t>
       </w:r>
-      <w:hyperlink r:id="rId55" w:tgtFrame="mysql_doc" w:history="1">
+      <w:hyperlink r:id="rId56" w:tgtFrame="mysql_doc" w:history="1">
         <w:r>
           <w:rPr>
             <w:rStyle w:val="Hyperlink"/>
@@ -5410,7 +5273,7 @@
         </w:rPr>
         <w:t> </w:t>
       </w:r>
-      <w:hyperlink r:id="rId56" w:anchor="operator_not" w:tgtFrame="mysql_doc" w:history="1">
+      <w:hyperlink r:id="rId57" w:anchor="operator_not" w:tgtFrame="mysql_doc" w:history="1">
         <w:r>
           <w:rPr>
             <w:rStyle w:val="Hyperlink"/>
@@ -5493,7 +5356,7 @@
         </w:rPr>
         <w:t> customer_ID </w:t>
       </w:r>
-      <w:hyperlink r:id="rId57" w:tgtFrame="mysql_doc" w:history="1">
+      <w:hyperlink r:id="rId58" w:tgtFrame="mysql_doc" w:history="1">
         <w:r>
           <w:rPr>
             <w:rStyle w:val="Hyperlink"/>
@@ -5565,79 +5428,6 @@
           <w:lang w:val="en-US"/>
         </w:rPr>
         <w:t> address </w:t>
-      </w:r>
-      <w:hyperlink r:id="rId58" w:tgtFrame="mysql_doc" w:history="1">
-        <w:r>
-          <w:rPr>
-            <w:rStyle w:val="Hyperlink"/>
-            <w:rFonts w:ascii="Courier New" w:hAnsi="Courier New" w:cs="Courier New"/>
-            <w:color w:val="235A81"/>
-            <w:sz w:val="18"/>
-            <w:szCs w:val="18"/>
-            <w:shd w:val="clear" w:color="auto" w:fill="E5E5E5"/>
-            <w:lang w:val="en-US"/>
-          </w:rPr>
-          <w:t>VARCHAR</w:t>
-        </w:r>
-      </w:hyperlink>
-      <w:r>
-        <w:rPr>
-          <w:rStyle w:val="cm-bracket"/>
-          <w:rFonts w:ascii="Courier New" w:hAnsi="Courier New" w:cs="Courier New"/>
-          <w:color w:val="999977"/>
-          <w:sz w:val="18"/>
-          <w:szCs w:val="18"/>
-          <w:shd w:val="clear" w:color="auto" w:fill="E5E5E5"/>
-          <w:lang w:val="en-US"/>
-        </w:rPr>
-        <w:t>(</w:t>
-      </w:r>
-      <w:r>
-        <w:rPr>
-          <w:rStyle w:val="cm-number"/>
-          <w:rFonts w:ascii="Courier New" w:hAnsi="Courier New" w:cs="Courier New"/>
-          <w:color w:val="116644"/>
-          <w:sz w:val="18"/>
-          <w:szCs w:val="18"/>
-          <w:shd w:val="clear" w:color="auto" w:fill="E5E5E5"/>
-          <w:lang w:val="en-US"/>
-        </w:rPr>
-        <w:t>256</w:t>
-      </w:r>
-      <w:r>
-        <w:rPr>
-          <w:rStyle w:val="cm-bracket"/>
-          <w:rFonts w:ascii="Courier New" w:hAnsi="Courier New" w:cs="Courier New"/>
-          <w:color w:val="999977"/>
-          <w:sz w:val="18"/>
-          <w:szCs w:val="18"/>
-          <w:shd w:val="clear" w:color="auto" w:fill="E5E5E5"/>
-          <w:lang w:val="en-US"/>
-        </w:rPr>
-        <w:t>)</w:t>
-      </w:r>
-      <w:r>
-        <w:rPr>
-          <w:rStyle w:val="cm-punctuation"/>
-          <w:rFonts w:ascii="Courier New" w:hAnsi="Courier New" w:cs="Courier New"/>
-          <w:color w:val="444444"/>
-          <w:sz w:val="18"/>
-          <w:szCs w:val="18"/>
-          <w:shd w:val="clear" w:color="auto" w:fill="E5E5E5"/>
-          <w:lang w:val="en-US"/>
-        </w:rPr>
-        <w:t>,</w:t>
-      </w:r>
-      <w:r>
-        <w:rPr>
-          <w:rFonts w:ascii="Courier New" w:hAnsi="Courier New" w:cs="Courier New"/>
-          <w:color w:val="444444"/>
-          <w:sz w:val="18"/>
-          <w:szCs w:val="18"/>
-          <w:shd w:val="clear" w:color="auto" w:fill="E5E5E5"/>
-          <w:lang w:val="en-US"/>
-        </w:rPr>
-        <w:t> city </w:t>
       </w:r>
       <w:hyperlink r:id="rId59" w:tgtFrame="mysql_doc" w:history="1">
         <w:r>
@@ -5710,7 +5500,7 @@
           <w:shd w:val="clear" w:color="auto" w:fill="E5E5E5"/>
           <w:lang w:val="en-US"/>
         </w:rPr>
-        <w:t> zip_Code </w:t>
+        <w:t> city </w:t>
       </w:r>
       <w:hyperlink r:id="rId60" w:tgtFrame="mysql_doc" w:history="1">
         <w:r>
@@ -5783,7 +5573,7 @@
           <w:shd w:val="clear" w:color="auto" w:fill="E5E5E5"/>
           <w:lang w:val="en-US"/>
         </w:rPr>
-        <w:t> country </w:t>
+        <w:t> zip_Code </w:t>
       </w:r>
       <w:hyperlink r:id="rId61" w:tgtFrame="mysql_doc" w:history="1">
         <w:r>
@@ -5856,6 +5646,79 @@
           <w:shd w:val="clear" w:color="auto" w:fill="E5E5E5"/>
           <w:lang w:val="en-US"/>
         </w:rPr>
+        <w:t> country </w:t>
+      </w:r>
+      <w:hyperlink r:id="rId62" w:tgtFrame="mysql_doc" w:history="1">
+        <w:r>
+          <w:rPr>
+            <w:rStyle w:val="Hyperlink"/>
+            <w:rFonts w:ascii="Courier New" w:hAnsi="Courier New" w:cs="Courier New"/>
+            <w:color w:val="235A81"/>
+            <w:sz w:val="18"/>
+            <w:szCs w:val="18"/>
+            <w:shd w:val="clear" w:color="auto" w:fill="E5E5E5"/>
+            <w:lang w:val="en-US"/>
+          </w:rPr>
+          <w:t>VARCHAR</w:t>
+        </w:r>
+      </w:hyperlink>
+      <w:r>
+        <w:rPr>
+          <w:rStyle w:val="cm-bracket"/>
+          <w:rFonts w:ascii="Courier New" w:hAnsi="Courier New" w:cs="Courier New"/>
+          <w:color w:val="999977"/>
+          <w:sz w:val="18"/>
+          <w:szCs w:val="18"/>
+          <w:shd w:val="clear" w:color="auto" w:fill="E5E5E5"/>
+          <w:lang w:val="en-US"/>
+        </w:rPr>
+        <w:t>(</w:t>
+      </w:r>
+      <w:r>
+        <w:rPr>
+          <w:rStyle w:val="cm-number"/>
+          <w:rFonts w:ascii="Courier New" w:hAnsi="Courier New" w:cs="Courier New"/>
+          <w:color w:val="116644"/>
+          <w:sz w:val="18"/>
+          <w:szCs w:val="18"/>
+          <w:shd w:val="clear" w:color="auto" w:fill="E5E5E5"/>
+          <w:lang w:val="en-US"/>
+        </w:rPr>
+        <w:t>256</w:t>
+      </w:r>
+      <w:r>
+        <w:rPr>
+          <w:rStyle w:val="cm-bracket"/>
+          <w:rFonts w:ascii="Courier New" w:hAnsi="Courier New" w:cs="Courier New"/>
+          <w:color w:val="999977"/>
+          <w:sz w:val="18"/>
+          <w:szCs w:val="18"/>
+          <w:shd w:val="clear" w:color="auto" w:fill="E5E5E5"/>
+          <w:lang w:val="en-US"/>
+        </w:rPr>
+        <w:t>)</w:t>
+      </w:r>
+      <w:r>
+        <w:rPr>
+          <w:rStyle w:val="cm-punctuation"/>
+          <w:rFonts w:ascii="Courier New" w:hAnsi="Courier New" w:cs="Courier New"/>
+          <w:color w:val="444444"/>
+          <w:sz w:val="18"/>
+          <w:szCs w:val="18"/>
+          <w:shd w:val="clear" w:color="auto" w:fill="E5E5E5"/>
+          <w:lang w:val="en-US"/>
+        </w:rPr>
+        <w:t>,</w:t>
+      </w:r>
+      <w:r>
+        <w:rPr>
+          <w:rFonts w:ascii="Courier New" w:hAnsi="Courier New" w:cs="Courier New"/>
+          <w:color w:val="444444"/>
+          <w:sz w:val="18"/>
+          <w:szCs w:val="18"/>
+          <w:shd w:val="clear" w:color="auto" w:fill="E5E5E5"/>
+          <w:lang w:val="en-US"/>
+        </w:rPr>
         <w:t> </w:t>
       </w:r>
       <w:r>
@@ -6151,25 +6014,7 @@
           <w:lang w:val="en-US"/>
         </w:rPr>
         <w:br/>
-        <w:t xml:space="preserve">Min Orders table </w:t>
-      </w:r>
-      <w:proofErr w:type="spellStart"/>
-      <w:r>
-        <w:rPr>
-          <w:sz w:val="18"/>
-          <w:szCs w:val="18"/>
-          <w:lang w:val="en-US"/>
-        </w:rPr>
-        <w:t>forsvandt</w:t>
-      </w:r>
-      <w:proofErr w:type="spellEnd"/>
-      <w:r>
-        <w:rPr>
-          <w:sz w:val="18"/>
-          <w:szCs w:val="18"/>
-          <w:lang w:val="en-US"/>
-        </w:rPr>
-        <w:t>.</w:t>
+        <w:t>Min Orders table forsvandt.</w:t>
       </w:r>
       <w:r>
         <w:rPr>
@@ -6193,25 +6038,7 @@
           <w:szCs w:val="18"/>
           <w:lang w:val="en-US"/>
         </w:rPr>
-        <w:t xml:space="preserve">CREATE TABLE </w:t>
-      </w:r>
-      <w:proofErr w:type="spellStart"/>
-      <w:r>
-        <w:rPr>
-          <w:sz w:val="18"/>
-          <w:szCs w:val="18"/>
-          <w:lang w:val="en-US"/>
-        </w:rPr>
-        <w:t>orderss</w:t>
-      </w:r>
-      <w:proofErr w:type="spellEnd"/>
-      <w:r>
-        <w:rPr>
-          <w:sz w:val="18"/>
-          <w:szCs w:val="18"/>
-          <w:lang w:val="en-US"/>
-        </w:rPr>
-        <w:t xml:space="preserve"> (</w:t>
+        <w:t>CREATE TABLE orderss (</w:t>
       </w:r>
     </w:p>
     <w:p>
@@ -6229,27 +6056,7 @@
           <w:lang w:val="en-US"/>
         </w:rPr>
         <w:lastRenderedPageBreak/>
-        <w:t xml:space="preserve">    </w:t>
-      </w:r>
-      <w:proofErr w:type="spellStart"/>
-      <w:proofErr w:type="gramStart"/>
-      <w:r>
-        <w:rPr>
-          <w:sz w:val="18"/>
-          <w:szCs w:val="18"/>
-          <w:lang w:val="en-US"/>
-        </w:rPr>
-        <w:t>order_ID</w:t>
-      </w:r>
-      <w:proofErr w:type="spellEnd"/>
-      <w:proofErr w:type="gramEnd"/>
-      <w:r>
-        <w:rPr>
-          <w:sz w:val="18"/>
-          <w:szCs w:val="18"/>
-          <w:lang w:val="en-US"/>
-        </w:rPr>
-        <w:t xml:space="preserve"> INT(11) NOT null AUTO_INCREMENT,</w:t>
+        <w:t xml:space="preserve">    order_ID INT(11) NOT null AUTO_INCREMENT,</w:t>
       </w:r>
     </w:p>
     <w:p>
@@ -6266,27 +6073,7 @@
           <w:szCs w:val="18"/>
           <w:lang w:val="en-US"/>
         </w:rPr>
-        <w:t xml:space="preserve">    </w:t>
-      </w:r>
-      <w:proofErr w:type="spellStart"/>
-      <w:proofErr w:type="gramStart"/>
-      <w:r>
-        <w:rPr>
-          <w:sz w:val="18"/>
-          <w:szCs w:val="18"/>
-          <w:lang w:val="en-US"/>
-        </w:rPr>
-        <w:t>prod_ID</w:t>
-      </w:r>
-      <w:proofErr w:type="spellEnd"/>
-      <w:proofErr w:type="gramEnd"/>
-      <w:r>
-        <w:rPr>
-          <w:sz w:val="18"/>
-          <w:szCs w:val="18"/>
-          <w:lang w:val="en-US"/>
-        </w:rPr>
-        <w:t xml:space="preserve"> INT(11),</w:t>
+        <w:t xml:space="preserve">    prod_ID INT(11),</w:t>
       </w:r>
     </w:p>
     <w:p>
@@ -6303,27 +6090,7 @@
           <w:szCs w:val="18"/>
           <w:lang w:val="en-US"/>
         </w:rPr>
-        <w:t xml:space="preserve">    </w:t>
-      </w:r>
-      <w:proofErr w:type="spellStart"/>
-      <w:proofErr w:type="gramStart"/>
-      <w:r>
-        <w:rPr>
-          <w:sz w:val="18"/>
-          <w:szCs w:val="18"/>
-          <w:lang w:val="en-US"/>
-        </w:rPr>
-        <w:t>customer_ID</w:t>
-      </w:r>
-      <w:proofErr w:type="spellEnd"/>
-      <w:proofErr w:type="gramEnd"/>
-      <w:r>
-        <w:rPr>
-          <w:sz w:val="18"/>
-          <w:szCs w:val="18"/>
-          <w:lang w:val="en-US"/>
-        </w:rPr>
-        <w:t xml:space="preserve"> INT(11),</w:t>
+        <w:t xml:space="preserve">    customer_ID INT(11),</w:t>
       </w:r>
     </w:p>
     <w:p>
@@ -6340,27 +6107,7 @@
           <w:szCs w:val="18"/>
           <w:lang w:val="en-US"/>
         </w:rPr>
-        <w:t xml:space="preserve">    </w:t>
-      </w:r>
-      <w:proofErr w:type="spellStart"/>
-      <w:proofErr w:type="gramStart"/>
-      <w:r>
-        <w:rPr>
-          <w:sz w:val="18"/>
-          <w:szCs w:val="18"/>
-          <w:lang w:val="en-US"/>
-        </w:rPr>
-        <w:t>addr_ID</w:t>
-      </w:r>
-      <w:proofErr w:type="spellEnd"/>
-      <w:proofErr w:type="gramEnd"/>
-      <w:r>
-        <w:rPr>
-          <w:sz w:val="18"/>
-          <w:szCs w:val="18"/>
-          <w:lang w:val="en-US"/>
-        </w:rPr>
-        <w:t xml:space="preserve"> INT(11),</w:t>
+        <w:t xml:space="preserve">    addr_ID INT(11),</w:t>
       </w:r>
     </w:p>
     <w:p>
@@ -6377,25 +6124,7 @@
           <w:szCs w:val="18"/>
           <w:lang w:val="en-US"/>
         </w:rPr>
-        <w:t xml:space="preserve">    PRIMARY KEY (</w:t>
-      </w:r>
-      <w:proofErr w:type="spellStart"/>
-      <w:r>
-        <w:rPr>
-          <w:sz w:val="18"/>
-          <w:szCs w:val="18"/>
-          <w:lang w:val="en-US"/>
-        </w:rPr>
-        <w:t>order_ID</w:t>
-      </w:r>
-      <w:proofErr w:type="spellEnd"/>
-      <w:r>
-        <w:rPr>
-          <w:sz w:val="18"/>
-          <w:szCs w:val="18"/>
-          <w:lang w:val="en-US"/>
-        </w:rPr>
-        <w:t>),</w:t>
+        <w:t xml:space="preserve">    PRIMARY KEY (order_ID),</w:t>
       </w:r>
     </w:p>
     <w:p>
@@ -6412,53 +6141,7 @@
           <w:szCs w:val="18"/>
           <w:lang w:val="en-US"/>
         </w:rPr>
-        <w:t xml:space="preserve">    FOREIGN KEY (</w:t>
-      </w:r>
-      <w:proofErr w:type="spellStart"/>
-      <w:r>
-        <w:rPr>
-          <w:sz w:val="18"/>
-          <w:szCs w:val="18"/>
-          <w:lang w:val="en-US"/>
-        </w:rPr>
-        <w:t>prod_ID</w:t>
-      </w:r>
-      <w:proofErr w:type="spellEnd"/>
-      <w:r>
-        <w:rPr>
-          <w:sz w:val="18"/>
-          <w:szCs w:val="18"/>
-          <w:lang w:val="en-US"/>
-        </w:rPr>
-        <w:t xml:space="preserve">) REFERENCES </w:t>
-      </w:r>
-      <w:proofErr w:type="gramStart"/>
-      <w:r>
-        <w:rPr>
-          <w:sz w:val="18"/>
-          <w:szCs w:val="18"/>
-          <w:lang w:val="en-US"/>
-        </w:rPr>
-        <w:t>products(</w:t>
-      </w:r>
-      <w:proofErr w:type="spellStart"/>
-      <w:proofErr w:type="gramEnd"/>
-      <w:r>
-        <w:rPr>
-          <w:sz w:val="18"/>
-          <w:szCs w:val="18"/>
-          <w:lang w:val="en-US"/>
-        </w:rPr>
-        <w:t>prod_ID</w:t>
-      </w:r>
-      <w:proofErr w:type="spellEnd"/>
-      <w:r>
-        <w:rPr>
-          <w:sz w:val="18"/>
-          <w:szCs w:val="18"/>
-          <w:lang w:val="en-US"/>
-        </w:rPr>
-        <w:t>),</w:t>
+        <w:t xml:space="preserve">    FOREIGN KEY (prod_ID) REFERENCES products(prod_ID),</w:t>
       </w:r>
     </w:p>
     <w:p>
@@ -6475,53 +6158,7 @@
           <w:szCs w:val="18"/>
           <w:lang w:val="en-US"/>
         </w:rPr>
-        <w:t xml:space="preserve">    FOREIGN KEY (</w:t>
-      </w:r>
-      <w:proofErr w:type="spellStart"/>
-      <w:r>
-        <w:rPr>
-          <w:sz w:val="18"/>
-          <w:szCs w:val="18"/>
-          <w:lang w:val="en-US"/>
-        </w:rPr>
-        <w:t>customer_ID</w:t>
-      </w:r>
-      <w:proofErr w:type="spellEnd"/>
-      <w:r>
-        <w:rPr>
-          <w:sz w:val="18"/>
-          <w:szCs w:val="18"/>
-          <w:lang w:val="en-US"/>
-        </w:rPr>
-        <w:t xml:space="preserve">) REFERENCES </w:t>
-      </w:r>
-      <w:proofErr w:type="gramStart"/>
-      <w:r>
-        <w:rPr>
-          <w:sz w:val="18"/>
-          <w:szCs w:val="18"/>
-          <w:lang w:val="en-US"/>
-        </w:rPr>
-        <w:t>customers(</w:t>
-      </w:r>
-      <w:proofErr w:type="spellStart"/>
-      <w:proofErr w:type="gramEnd"/>
-      <w:r>
-        <w:rPr>
-          <w:sz w:val="18"/>
-          <w:szCs w:val="18"/>
-          <w:lang w:val="en-US"/>
-        </w:rPr>
-        <w:t>customerID</w:t>
-      </w:r>
-      <w:proofErr w:type="spellEnd"/>
-      <w:r>
-        <w:rPr>
-          <w:sz w:val="18"/>
-          <w:szCs w:val="18"/>
-          <w:lang w:val="en-US"/>
-        </w:rPr>
-        <w:t>),</w:t>
+        <w:t xml:space="preserve">    FOREIGN KEY (customer_ID) REFERENCES customers(customerID),</w:t>
       </w:r>
     </w:p>
     <w:p>
@@ -6538,53 +6175,7 @@
           <w:szCs w:val="18"/>
           <w:lang w:val="en-US"/>
         </w:rPr>
-        <w:t xml:space="preserve">    FOREIGN KEY (</w:t>
-      </w:r>
-      <w:proofErr w:type="spellStart"/>
-      <w:r>
-        <w:rPr>
-          <w:sz w:val="18"/>
-          <w:szCs w:val="18"/>
-          <w:lang w:val="en-US"/>
-        </w:rPr>
-        <w:t>addr_ID</w:t>
-      </w:r>
-      <w:proofErr w:type="spellEnd"/>
-      <w:r>
-        <w:rPr>
-          <w:sz w:val="18"/>
-          <w:szCs w:val="18"/>
-          <w:lang w:val="en-US"/>
-        </w:rPr>
-        <w:t xml:space="preserve">) REFERENCES </w:t>
-      </w:r>
-      <w:proofErr w:type="gramStart"/>
-      <w:r>
-        <w:rPr>
-          <w:sz w:val="18"/>
-          <w:szCs w:val="18"/>
-          <w:lang w:val="en-US"/>
-        </w:rPr>
-        <w:t>addresses(</w:t>
-      </w:r>
-      <w:proofErr w:type="spellStart"/>
-      <w:proofErr w:type="gramEnd"/>
-      <w:r>
-        <w:rPr>
-          <w:sz w:val="18"/>
-          <w:szCs w:val="18"/>
-          <w:lang w:val="en-US"/>
-        </w:rPr>
-        <w:t>addr_ID</w:t>
-      </w:r>
-      <w:proofErr w:type="spellEnd"/>
-      <w:r>
-        <w:rPr>
-          <w:sz w:val="18"/>
-          <w:szCs w:val="18"/>
-          <w:lang w:val="en-US"/>
-        </w:rPr>
-        <w:t>)</w:t>
+        <w:t xml:space="preserve">    FOREIGN KEY (addr_ID) REFERENCES addresses(addr_ID)</w:t>
       </w:r>
     </w:p>
     <w:p>
@@ -6615,39 +6206,7 @@
           <w:szCs w:val="18"/>
         </w:rPr>
         <w:br/>
-        <w:t>Kunne ikke kalde den “</w:t>
-      </w:r>
-      <w:proofErr w:type="spellStart"/>
-      <w:r>
-        <w:rPr>
-          <w:sz w:val="18"/>
-          <w:szCs w:val="18"/>
-        </w:rPr>
-        <w:t>orders</w:t>
-      </w:r>
-      <w:proofErr w:type="spellEnd"/>
-      <w:r>
-        <w:rPr>
-          <w:sz w:val="18"/>
-          <w:szCs w:val="18"/>
-        </w:rPr>
-        <w:t>”. Den siger ”</w:t>
-      </w:r>
-      <w:proofErr w:type="spellStart"/>
-      <w:r>
-        <w:rPr>
-          <w:sz w:val="18"/>
-          <w:szCs w:val="18"/>
-        </w:rPr>
-        <w:t>orders</w:t>
-      </w:r>
-      <w:proofErr w:type="spellEnd"/>
-      <w:r>
-        <w:rPr>
-          <w:sz w:val="18"/>
-          <w:szCs w:val="18"/>
-        </w:rPr>
-        <w:t>” eksister men jeg kan ikke finde den.</w:t>
+        <w:t>Kunne ikke kalde den “orders”. Den siger ”orders” eksister men jeg kan ikke finde den.</w:t>
       </w:r>
     </w:p>
     <w:p>
@@ -6662,7 +6221,7 @@
           <w:lang w:val="en-US"/>
         </w:rPr>
       </w:pPr>
-      <w:hyperlink r:id="rId62" w:tgtFrame="mysql_doc" w:history="1">
+      <w:hyperlink r:id="rId63" w:tgtFrame="mysql_doc" w:history="1">
         <w:r>
           <w:rPr>
             <w:rStyle w:val="Hyperlink"/>
@@ -6687,7 +6246,7 @@
         </w:rPr>
         <w:t> </w:t>
       </w:r>
-      <w:hyperlink r:id="rId63" w:tgtFrame="mysql_doc" w:history="1">
+      <w:hyperlink r:id="rId64" w:tgtFrame="mysql_doc" w:history="1">
         <w:r>
           <w:rPr>
             <w:rStyle w:val="Hyperlink"/>
@@ -6710,31 +6269,7 @@
           <w:shd w:val="clear" w:color="auto" w:fill="E5E5E5"/>
           <w:lang w:val="en-US"/>
         </w:rPr>
-        <w:t> </w:t>
-      </w:r>
-      <w:proofErr w:type="spellStart"/>
-      <w:r>
-        <w:rPr>
-          <w:rFonts w:ascii="Courier New" w:hAnsi="Courier New" w:cs="Courier New"/>
-          <w:color w:val="444444"/>
-          <w:sz w:val="18"/>
-          <w:szCs w:val="18"/>
-          <w:shd w:val="clear" w:color="auto" w:fill="E5E5E5"/>
-          <w:lang w:val="en-US"/>
-        </w:rPr>
-        <w:t>orderss</w:t>
-      </w:r>
-      <w:proofErr w:type="spellEnd"/>
-      <w:r>
-        <w:rPr>
-          <w:rFonts w:ascii="Courier New" w:hAnsi="Courier New" w:cs="Courier New"/>
-          <w:color w:val="444444"/>
-          <w:sz w:val="18"/>
-          <w:szCs w:val="18"/>
-          <w:shd w:val="clear" w:color="auto" w:fill="E5E5E5"/>
-          <w:lang w:val="en-US"/>
-        </w:rPr>
-        <w:t> </w:t>
+        <w:t> orderss </w:t>
       </w:r>
       <w:r>
         <w:rPr>
@@ -6780,82 +6315,22 @@
           <w:shd w:val="clear" w:color="auto" w:fill="E5E5E5"/>
           <w:lang w:val="en-US"/>
         </w:rPr>
-        <w:t> </w:t>
-      </w:r>
-      <w:proofErr w:type="spellStart"/>
-      <w:r>
-        <w:rPr>
-          <w:rFonts w:ascii="Courier New" w:hAnsi="Courier New" w:cs="Courier New"/>
-          <w:color w:val="444444"/>
-          <w:sz w:val="18"/>
-          <w:szCs w:val="18"/>
-          <w:shd w:val="clear" w:color="auto" w:fill="E5E5E5"/>
-          <w:lang w:val="en-US"/>
-        </w:rPr>
-        <w:t>orderNumber</w:t>
-      </w:r>
-      <w:proofErr w:type="spellEnd"/>
-      <w:r>
-        <w:rPr>
-          <w:rFonts w:ascii="Courier New" w:hAnsi="Courier New" w:cs="Courier New"/>
-          <w:color w:val="444444"/>
-          <w:sz w:val="18"/>
-          <w:szCs w:val="18"/>
-          <w:shd w:val="clear" w:color="auto" w:fill="E5E5E5"/>
-          <w:lang w:val="en-US"/>
-        </w:rPr>
-        <w:t> </w:t>
-      </w:r>
-      <w:proofErr w:type="spellStart"/>
-      <w:r>
-        <w:rPr>
-          <w:sz w:val="18"/>
-          <w:szCs w:val="18"/>
-        </w:rPr>
-        <w:fldChar w:fldCharType="begin"/>
-      </w:r>
-      <w:r>
-        <w:rPr>
-          <w:sz w:val="18"/>
-          <w:szCs w:val="18"/>
-          <w:lang w:val="en-US"/>
-        </w:rPr>
-        <w:instrText xml:space="preserve"> HYPERLINK "http://localhost/phpmyadmin/url.php?url=https://dev.mysql.com/doc/refman/5.5/en/numeric-types.html" \t "mysql_doc" </w:instrText>
-      </w:r>
-      <w:r>
-        <w:rPr>
-          <w:sz w:val="18"/>
-          <w:szCs w:val="18"/>
-        </w:rPr>
-        <w:fldChar w:fldCharType="separate"/>
-      </w:r>
-      <w:proofErr w:type="gramStart"/>
-      <w:r>
-        <w:rPr>
-          <w:rStyle w:val="Hyperlink"/>
-          <w:rFonts w:ascii="Courier New" w:hAnsi="Courier New" w:cs="Courier New"/>
-          <w:color w:val="235A81"/>
-          <w:sz w:val="18"/>
-          <w:szCs w:val="18"/>
-          <w:shd w:val="clear" w:color="auto" w:fill="E5E5E5"/>
-          <w:lang w:val="en-US"/>
-        </w:rPr>
-        <w:t>int</w:t>
-      </w:r>
-      <w:proofErr w:type="spellEnd"/>
-      <w:proofErr w:type="gramEnd"/>
-      <w:r>
-        <w:rPr>
-          <w:rStyle w:val="Hyperlink"/>
-          <w:rFonts w:ascii="Courier New" w:hAnsi="Courier New" w:cs="Courier New"/>
-          <w:color w:val="235A81"/>
-          <w:sz w:val="18"/>
-          <w:szCs w:val="18"/>
-          <w:shd w:val="clear" w:color="auto" w:fill="E5E5E5"/>
-          <w:lang w:val="en-US"/>
-        </w:rPr>
-        <w:fldChar w:fldCharType="end"/>
-      </w:r>
+        <w:t> orderNumber </w:t>
+      </w:r>
+      <w:hyperlink r:id="rId65" w:tgtFrame="mysql_doc" w:history="1">
+        <w:r>
+          <w:rPr>
+            <w:rStyle w:val="Hyperlink"/>
+            <w:rFonts w:ascii="Courier New" w:hAnsi="Courier New" w:cs="Courier New"/>
+            <w:color w:val="235A81"/>
+            <w:sz w:val="18"/>
+            <w:szCs w:val="18"/>
+            <w:shd w:val="clear" w:color="auto" w:fill="E5E5E5"/>
+            <w:lang w:val="en-US"/>
+          </w:rPr>
+          <w:t>int</w:t>
+        </w:r>
+      </w:hyperlink>
       <w:r>
         <w:rPr>
           <w:rStyle w:val="cm-bracket"/>
@@ -6903,7 +6378,7 @@
         </w:rPr>
         <w:t> </w:t>
       </w:r>
-      <w:hyperlink r:id="rId64" w:anchor="operator_not" w:tgtFrame="mysql_doc" w:history="1">
+      <w:hyperlink r:id="rId66" w:anchor="operator_not" w:tgtFrame="mysql_doc" w:history="1">
         <w:r>
           <w:rPr>
             <w:rStyle w:val="Hyperlink"/>
@@ -6955,97 +6430,7 @@
           <w:szCs w:val="18"/>
           <w:lang w:val="en-US"/>
         </w:rPr>
-        <w:t>INSERT INTO products (</w:t>
-      </w:r>
-      <w:proofErr w:type="spellStart"/>
-      <w:r>
-        <w:rPr>
-          <w:sz w:val="18"/>
-          <w:szCs w:val="18"/>
-          <w:lang w:val="en-US"/>
-        </w:rPr>
-        <w:t>prod_ID</w:t>
-      </w:r>
-      <w:proofErr w:type="gramStart"/>
-      <w:r>
-        <w:rPr>
-          <w:sz w:val="18"/>
-          <w:szCs w:val="18"/>
-          <w:lang w:val="en-US"/>
-        </w:rPr>
-        <w:t>,prod</w:t>
-      </w:r>
-      <w:proofErr w:type="gramEnd"/>
-      <w:r>
-        <w:rPr>
-          <w:sz w:val="18"/>
-          <w:szCs w:val="18"/>
-          <w:lang w:val="en-US"/>
-        </w:rPr>
-        <w:t>_Name</w:t>
-      </w:r>
-      <w:proofErr w:type="spellEnd"/>
-      <w:r>
-        <w:rPr>
-          <w:sz w:val="18"/>
-          <w:szCs w:val="18"/>
-          <w:lang w:val="en-US"/>
-        </w:rPr>
-        <w:t xml:space="preserve">, </w:t>
-      </w:r>
-      <w:proofErr w:type="spellStart"/>
-      <w:r>
-        <w:rPr>
-          <w:sz w:val="18"/>
-          <w:szCs w:val="18"/>
-          <w:lang w:val="en-US"/>
-        </w:rPr>
-        <w:t>prod_Description</w:t>
-      </w:r>
-      <w:proofErr w:type="spellEnd"/>
-      <w:r>
-        <w:rPr>
-          <w:sz w:val="18"/>
-          <w:szCs w:val="18"/>
-          <w:lang w:val="en-US"/>
-        </w:rPr>
-        <w:t xml:space="preserve">, </w:t>
-      </w:r>
-      <w:proofErr w:type="spellStart"/>
-      <w:r>
-        <w:rPr>
-          <w:sz w:val="18"/>
-          <w:szCs w:val="18"/>
-          <w:lang w:val="en-US"/>
-        </w:rPr>
-        <w:t>prod_Price</w:t>
-      </w:r>
-      <w:proofErr w:type="spellEnd"/>
-      <w:r>
-        <w:rPr>
-          <w:sz w:val="18"/>
-          <w:szCs w:val="18"/>
-          <w:lang w:val="en-US"/>
-        </w:rPr>
-        <w:t xml:space="preserve">, </w:t>
-      </w:r>
-      <w:proofErr w:type="spellStart"/>
-      <w:r>
-        <w:rPr>
-          <w:sz w:val="18"/>
-          <w:szCs w:val="18"/>
-          <w:lang w:val="en-US"/>
-        </w:rPr>
-        <w:t>prod_Stock</w:t>
-      </w:r>
-      <w:proofErr w:type="spellEnd"/>
-      <w:r>
-        <w:rPr>
-          <w:sz w:val="18"/>
-          <w:szCs w:val="18"/>
-          <w:lang w:val="en-US"/>
-        </w:rPr>
-        <w:t>)</w:t>
+        <w:t>INSERT INTO products (prod_ID,prod_Name, prod_Description, prod_Price, prod_Stock)</w:t>
       </w:r>
     </w:p>
     <w:p>
@@ -7079,25 +6464,7 @@
           <w:szCs w:val="18"/>
           <w:lang w:val="en-US"/>
         </w:rPr>
-        <w:t xml:space="preserve">(1,"Mac Candle No. 2","Features strong notes of </w:t>
-      </w:r>
-      <w:proofErr w:type="spellStart"/>
-      <w:r>
-        <w:rPr>
-          <w:sz w:val="18"/>
-          <w:szCs w:val="18"/>
-          <w:lang w:val="en-US"/>
-        </w:rPr>
-        <w:t>armoise</w:t>
-      </w:r>
-      <w:proofErr w:type="spellEnd"/>
-      <w:r>
-        <w:rPr>
-          <w:sz w:val="18"/>
-          <w:szCs w:val="18"/>
-          <w:lang w:val="en-US"/>
-        </w:rPr>
-        <w:t xml:space="preserve"> and bergamot, with hints of lemon, tarragon, amber and musk to help clear the mind of cutter and stimulate creativity</w:t>
+        <w:t>(1,"Mac Candle No. 2","Features strong notes of armoise and bergamot, with hints of lemon, tarragon, amber and musk to help clear the mind of cutter and stimulate creativity</w:t>
       </w:r>
     </w:p>
     <w:p>
@@ -7125,23 +6492,13 @@
           <w:lang w:val="en-US"/>
         </w:rPr>
       </w:pPr>
-      <w:proofErr w:type="gramStart"/>
-      <w:r>
-        <w:rPr>
-          <w:sz w:val="18"/>
-          <w:szCs w:val="18"/>
-          <w:lang w:val="en-US"/>
-        </w:rPr>
-        <w:t>95 ounce</w:t>
-      </w:r>
-      <w:proofErr w:type="gramEnd"/>
-      <w:r>
-        <w:rPr>
-          <w:sz w:val="18"/>
-          <w:szCs w:val="18"/>
-          <w:lang w:val="en-US"/>
-        </w:rPr>
-        <w:t xml:space="preserve"> candle with a burn time of 60-70 hours</w:t>
+      <w:r>
+        <w:rPr>
+          <w:sz w:val="18"/>
+          <w:szCs w:val="18"/>
+          <w:lang w:val="en-US"/>
+        </w:rPr>
+        <w:t>95 ounce candle with a burn time of 60-70 hours</w:t>
       </w:r>
     </w:p>
     <w:p>
@@ -7158,25 +6515,7 @@
           <w:szCs w:val="18"/>
           <w:lang w:val="en-US"/>
         </w:rPr>
-        <w:t>Limited edition, only available while supplies last"</w:t>
-      </w:r>
-      <w:proofErr w:type="gramStart"/>
-      <w:r>
-        <w:rPr>
-          <w:sz w:val="18"/>
-          <w:szCs w:val="18"/>
-          <w:lang w:val="en-US"/>
-        </w:rPr>
-        <w:t>,204,100</w:t>
-      </w:r>
-      <w:proofErr w:type="gramEnd"/>
-      <w:r>
-        <w:rPr>
-          <w:sz w:val="18"/>
-          <w:szCs w:val="18"/>
-          <w:lang w:val="en-US"/>
-        </w:rPr>
-        <w:t>),</w:t>
+        <w:t>Limited edition, only available while supplies last",204,100),</w:t>
       </w:r>
     </w:p>
     <w:p>
@@ -7193,61 +6532,7 @@
           <w:szCs w:val="18"/>
           <w:lang w:val="en-US"/>
         </w:rPr>
-        <w:t xml:space="preserve">(2,"Comfycup","THE ORIGINAL COMFYCUP! (Beware of cheap copycats) TAKE YOUR MORNING COFFEE CUP WITH YOU! </w:t>
-      </w:r>
-      <w:proofErr w:type="gramStart"/>
-      <w:r>
-        <w:rPr>
-          <w:sz w:val="18"/>
-          <w:szCs w:val="18"/>
-          <w:lang w:val="en-US"/>
-        </w:rPr>
-        <w:t>and</w:t>
-      </w:r>
-      <w:proofErr w:type="gramEnd"/>
-      <w:r>
-        <w:rPr>
-          <w:sz w:val="18"/>
-          <w:szCs w:val="18"/>
-          <w:lang w:val="en-US"/>
-        </w:rPr>
-        <w:t xml:space="preserve"> ENJOY a Comfy &amp; Productive Commute with your new Colorful Cup Holder! </w:t>
-      </w:r>
-      <w:proofErr w:type="spellStart"/>
-      <w:r>
-        <w:rPr>
-          <w:sz w:val="18"/>
-          <w:szCs w:val="18"/>
-          <w:lang w:val="en-US"/>
-        </w:rPr>
-        <w:t>Comfycup</w:t>
-      </w:r>
-      <w:proofErr w:type="spellEnd"/>
-      <w:r>
-        <w:rPr>
-          <w:sz w:val="18"/>
-          <w:szCs w:val="18"/>
-          <w:lang w:val="en-US"/>
-        </w:rPr>
-        <w:t xml:space="preserve"> is a No tools cup holder, simply clamp and go!"</w:t>
-      </w:r>
-      <w:proofErr w:type="gramStart"/>
-      <w:r>
-        <w:rPr>
-          <w:sz w:val="18"/>
-          <w:szCs w:val="18"/>
-          <w:lang w:val="en-US"/>
-        </w:rPr>
-        <w:t>,115,10</w:t>
-      </w:r>
-      <w:proofErr w:type="gramEnd"/>
-      <w:r>
-        <w:rPr>
-          <w:sz w:val="18"/>
-          <w:szCs w:val="18"/>
-          <w:lang w:val="en-US"/>
-        </w:rPr>
-        <w:t>),</w:t>
+        <w:t>(2,"Comfycup","THE ORIGINAL COMFYCUP! (Beware of cheap copycats) TAKE YOUR MORNING COFFEE CUP WITH YOU! and ENJOY a Comfy &amp; Productive Commute with your new Colorful Cup Holder! Comfycup is a No tools cup holder, simply clamp and go!",115,10),</w:t>
       </w:r>
     </w:p>
     <w:p>
@@ -7264,43 +6549,7 @@
           <w:szCs w:val="18"/>
           <w:lang w:val="en-US"/>
         </w:rPr>
-        <w:t xml:space="preserve">(3,"Wilton Edible </w:t>
-      </w:r>
-      <w:proofErr w:type="spellStart"/>
-      <w:r>
-        <w:rPr>
-          <w:sz w:val="18"/>
-          <w:szCs w:val="18"/>
-          <w:lang w:val="en-US"/>
-        </w:rPr>
-        <w:t>Glitter","Gold</w:t>
-      </w:r>
-      <w:proofErr w:type="spellEnd"/>
-      <w:r>
-        <w:rPr>
-          <w:sz w:val="18"/>
-          <w:szCs w:val="18"/>
-          <w:lang w:val="en-US"/>
-        </w:rPr>
-        <w:t xml:space="preserve"> stars add a dazzling touch to cakes, cookies, cupcakes and candies"</w:t>
-      </w:r>
-      <w:proofErr w:type="gramStart"/>
-      <w:r>
-        <w:rPr>
-          <w:sz w:val="18"/>
-          <w:szCs w:val="18"/>
-          <w:lang w:val="en-US"/>
-        </w:rPr>
-        <w:t>,40,500</w:t>
-      </w:r>
-      <w:proofErr w:type="gramEnd"/>
-      <w:r>
-        <w:rPr>
-          <w:sz w:val="18"/>
-          <w:szCs w:val="18"/>
-          <w:lang w:val="en-US"/>
-        </w:rPr>
-        <w:t>),</w:t>
+        <w:t>(3,"Wilton Edible Glitter","Gold stars add a dazzling touch to cakes, cookies, cupcakes and candies",40,500),</w:t>
       </w:r>
     </w:p>
     <w:p>
@@ -7317,97 +6566,7 @@
           <w:szCs w:val="18"/>
           <w:lang w:val="en-US"/>
         </w:rPr>
-        <w:t>(</w:t>
-      </w:r>
-      <w:proofErr w:type="gramStart"/>
-      <w:r>
-        <w:rPr>
-          <w:sz w:val="18"/>
-          <w:szCs w:val="18"/>
-          <w:lang w:val="en-US"/>
-        </w:rPr>
-        <w:t>4</w:t>
-      </w:r>
-      <w:proofErr w:type="gramEnd"/>
-      <w:r>
-        <w:rPr>
-          <w:sz w:val="18"/>
-          <w:szCs w:val="18"/>
-          <w:lang w:val="en-US"/>
-        </w:rPr>
-        <w:t xml:space="preserve">,"Guacamole </w:t>
-      </w:r>
-      <w:proofErr w:type="spellStart"/>
-      <w:r>
-        <w:rPr>
-          <w:sz w:val="18"/>
-          <w:szCs w:val="18"/>
-          <w:lang w:val="en-US"/>
-        </w:rPr>
-        <w:t>Bowl","PERFECT</w:t>
-      </w:r>
-      <w:proofErr w:type="spellEnd"/>
-      <w:r>
-        <w:rPr>
-          <w:sz w:val="18"/>
-          <w:szCs w:val="18"/>
-          <w:lang w:val="en-US"/>
-        </w:rPr>
-        <w:t xml:space="preserve"> GUACAMOLE BOWL: Make your next party a </w:t>
-      </w:r>
-      <w:proofErr w:type="spellStart"/>
-      <w:r>
-        <w:rPr>
-          <w:sz w:val="18"/>
-          <w:szCs w:val="18"/>
-          <w:lang w:val="en-US"/>
-        </w:rPr>
-        <w:t>Fieasta</w:t>
-      </w:r>
-      <w:proofErr w:type="spellEnd"/>
-      <w:r>
-        <w:rPr>
-          <w:sz w:val="18"/>
-          <w:szCs w:val="18"/>
-          <w:lang w:val="en-US"/>
-        </w:rPr>
-        <w:t xml:space="preserve">! The </w:t>
-      </w:r>
-      <w:proofErr w:type="spellStart"/>
-      <w:r>
-        <w:rPr>
-          <w:sz w:val="18"/>
-          <w:szCs w:val="18"/>
-          <w:lang w:val="en-US"/>
-        </w:rPr>
-        <w:t>Prepworks</w:t>
-      </w:r>
-      <w:proofErr w:type="spellEnd"/>
-      <w:r>
-        <w:rPr>
-          <w:sz w:val="18"/>
-          <w:szCs w:val="18"/>
-          <w:lang w:val="en-US"/>
-        </w:rPr>
-        <w:t xml:space="preserve"> by Progressive Guacamole Bowl is great for serving your home made Guacamole and more!</w:t>
-      </w:r>
-      <w:proofErr w:type="gramStart"/>
-      <w:r>
-        <w:rPr>
-          <w:sz w:val="18"/>
-          <w:szCs w:val="18"/>
-          <w:lang w:val="en-US"/>
-        </w:rPr>
-        <w:t>",</w:t>
-      </w:r>
-      <w:proofErr w:type="gramEnd"/>
-      <w:r>
-        <w:rPr>
-          <w:sz w:val="18"/>
-          <w:szCs w:val="18"/>
-          <w:lang w:val="en-US"/>
-        </w:rPr>
-        <w:t xml:space="preserve"> 70, 25),</w:t>
+        <w:t>(4,"Guacamole Bowl","PERFECT GUACAMOLE BOWL: Make your next party a Fieasta! The Prepworks by Progressive Guacamole Bowl is great for serving your home made Guacamole and more!", 70, 25),</w:t>
       </w:r>
     </w:p>
     <w:p>
@@ -7424,25 +6583,7 @@
           <w:szCs w:val="18"/>
           <w:lang w:val="en-US"/>
         </w:rPr>
-        <w:t xml:space="preserve">(5,"The Official 'A Game of Thrones' Coloring </w:t>
-      </w:r>
-      <w:proofErr w:type="spellStart"/>
-      <w:r>
-        <w:rPr>
-          <w:sz w:val="18"/>
-          <w:szCs w:val="18"/>
-          <w:lang w:val="en-US"/>
-        </w:rPr>
-        <w:t>Book","NEW</w:t>
-      </w:r>
-      <w:proofErr w:type="spellEnd"/>
-      <w:r>
-        <w:rPr>
-          <w:sz w:val="18"/>
-          <w:szCs w:val="18"/>
-          <w:lang w:val="en-US"/>
-        </w:rPr>
-        <w:t xml:space="preserve"> YORK TIMES BESTSELLER • Perfect for fans of George R. R. Martin’s A Song of Ice and Fire and HBO’s Game of Thrones, this one-of-a-kind adult coloring book features forty-five exclusive illustrations!", 85, 200),</w:t>
+        <w:t>(5,"The Official 'A Game of Thrones' Coloring Book","NEW YORK TIMES BESTSELLER • Perfect for fans of George R. R. Martin’s A Song of Ice and Fire and HBO’s Game of Thrones, this one-of-a-kind adult coloring book features forty-five exclusive illustrations!", 85, 200),</w:t>
       </w:r>
     </w:p>
     <w:p>
@@ -7459,25 +6600,7 @@
           <w:szCs w:val="18"/>
           <w:lang w:val="en-US"/>
         </w:rPr>
-        <w:t xml:space="preserve">(6,"Chia Pet </w:t>
-      </w:r>
-      <w:proofErr w:type="spellStart"/>
-      <w:r>
-        <w:rPr>
-          <w:sz w:val="18"/>
-          <w:szCs w:val="18"/>
-          <w:lang w:val="en-US"/>
-        </w:rPr>
-        <w:t>Gremlin","Chia</w:t>
-      </w:r>
-      <w:proofErr w:type="spellEnd"/>
-      <w:r>
-        <w:rPr>
-          <w:sz w:val="18"/>
-          <w:szCs w:val="18"/>
-          <w:lang w:val="en-US"/>
-        </w:rPr>
-        <w:t xml:space="preserve"> Pet Gremlin Decorative Pottery Planter, Gizmo", 140, 1000),</w:t>
+        <w:t>(6,"Chia Pet Gremlin","Chia Pet Gremlin Decorative Pottery Planter, Gizmo", 140, 1000),</w:t>
       </w:r>
     </w:p>
     <w:p>
@@ -7494,25 +6617,7 @@
           <w:szCs w:val="18"/>
           <w:lang w:val="en-US"/>
         </w:rPr>
-        <w:t xml:space="preserve">(7,"Lifelike Elephant </w:t>
-      </w:r>
-      <w:proofErr w:type="spellStart"/>
-      <w:r>
-        <w:rPr>
-          <w:sz w:val="18"/>
-          <w:szCs w:val="18"/>
-          <w:lang w:val="en-US"/>
-        </w:rPr>
-        <w:t>Inflatable","Specialty</w:t>
-      </w:r>
-      <w:proofErr w:type="spellEnd"/>
-      <w:r>
-        <w:rPr>
-          <w:sz w:val="18"/>
-          <w:szCs w:val="18"/>
-          <w:lang w:val="en-US"/>
-        </w:rPr>
-        <w:t xml:space="preserve"> free standing realistic elephant inch tall hoopla game features!",1450, 5),</w:t>
+        <w:t>(7,"Lifelike Elephant Inflatable","Specialty free standing realistic elephant inch tall hoopla game features!",1450, 5),</w:t>
       </w:r>
     </w:p>
     <w:p>
@@ -7546,43 +6651,7 @@
           <w:szCs w:val="18"/>
           <w:lang w:val="en-US"/>
         </w:rPr>
-        <w:t>(9,"Lizard Glow Bowling Ball", "</w:t>
-      </w:r>
-      <w:proofErr w:type="spellStart"/>
-      <w:r>
-        <w:rPr>
-          <w:sz w:val="18"/>
-          <w:szCs w:val="18"/>
-          <w:lang w:val="en-US"/>
-        </w:rPr>
-        <w:t>Coverstock</w:t>
-      </w:r>
-      <w:proofErr w:type="spellEnd"/>
-      <w:r>
-        <w:rPr>
-          <w:sz w:val="18"/>
-          <w:szCs w:val="18"/>
-          <w:lang w:val="en-US"/>
-        </w:rPr>
-        <w:t xml:space="preserve">: Plastic Featuring: Lizard Eye Glows in </w:t>
-      </w:r>
-      <w:proofErr w:type="spellStart"/>
-      <w:r>
-        <w:rPr>
-          <w:sz w:val="18"/>
-          <w:szCs w:val="18"/>
-          <w:lang w:val="en-US"/>
-        </w:rPr>
-        <w:t>blacklight</w:t>
-      </w:r>
-      <w:proofErr w:type="spellEnd"/>
-      <w:r>
-        <w:rPr>
-          <w:sz w:val="18"/>
-          <w:szCs w:val="18"/>
-          <w:lang w:val="en-US"/>
-        </w:rPr>
-        <w:t xml:space="preserve"> Finish: Rubbing and Finishing Compound Single Buff Recommended Lane Condition: Any", 680, 33),</w:t>
+        <w:t>(9,"Lizard Glow Bowling Ball", "Coverstock: Plastic Featuring: Lizard Eye Glows in blacklight Finish: Rubbing and Finishing Compound Single Buff Recommended Lane Condition: Any", 680, 33),</w:t>
       </w:r>
     </w:p>
     <w:p>
@@ -7599,43 +6668,7 @@
           <w:szCs w:val="18"/>
           <w:lang w:val="en-US"/>
         </w:rPr>
-        <w:t xml:space="preserve">(10,"Inflatable Sloth </w:t>
-      </w:r>
-      <w:proofErr w:type="spellStart"/>
-      <w:r>
-        <w:rPr>
-          <w:sz w:val="18"/>
-          <w:szCs w:val="18"/>
-          <w:lang w:val="en-US"/>
-        </w:rPr>
-        <w:t>Float","PHOTO</w:t>
-      </w:r>
-      <w:proofErr w:type="spellEnd"/>
-      <w:r>
-        <w:rPr>
-          <w:sz w:val="18"/>
-          <w:szCs w:val="18"/>
-          <w:lang w:val="en-US"/>
-        </w:rPr>
-        <w:t xml:space="preserve"> FRIENDLY: This photogenic sloth pool float is adorably cute and irresistible to all ages - perfect for Instagram-worthy photos!</w:t>
-      </w:r>
-      <w:proofErr w:type="gramStart"/>
-      <w:r>
-        <w:rPr>
-          <w:sz w:val="18"/>
-          <w:szCs w:val="18"/>
-          <w:lang w:val="en-US"/>
-        </w:rPr>
-        <w:t>",</w:t>
-      </w:r>
-      <w:proofErr w:type="gramEnd"/>
-      <w:r>
-        <w:rPr>
-          <w:sz w:val="18"/>
-          <w:szCs w:val="18"/>
-          <w:lang w:val="en-US"/>
-        </w:rPr>
-        <w:t xml:space="preserve"> 80, 95)</w:t>
+        <w:t>(10,"Inflatable Sloth Float","PHOTO FRIENDLY: This photogenic sloth pool float is adorably cute and irresistible to all ages - perfect for Instagram-worthy photos!", 80, 95)</w:t>
       </w:r>
     </w:p>
     <w:p>
@@ -7649,7 +6682,7 @@
           <w:shd w:val="clear" w:color="auto" w:fill="E5E5E5"/>
         </w:rPr>
       </w:pPr>
-      <w:hyperlink r:id="rId65" w:tgtFrame="mysql_doc" w:history="1">
+      <w:hyperlink r:id="rId67" w:tgtFrame="mysql_doc" w:history="1">
         <w:r>
           <w:rPr>
             <w:rStyle w:val="Hyperlink"/>
@@ -7819,7 +6852,7 @@
         </w:rPr>
         <w:t> </w:t>
       </w:r>
-      <w:hyperlink r:id="rId66" w:anchor="function_values" w:tgtFrame="mysql_doc" w:history="1">
+      <w:hyperlink r:id="rId68" w:anchor="function_values" w:tgtFrame="mysql_doc" w:history="1">
         <w:r>
           <w:rPr>
             <w:rStyle w:val="Hyperlink"/>
@@ -9266,7 +8299,7 @@
           <w:lang w:val="en-US"/>
         </w:rPr>
       </w:pPr>
-      <w:hyperlink r:id="rId67" w:tgtFrame="mysql_doc" w:history="1">
+      <w:hyperlink r:id="rId69" w:tgtFrame="mysql_doc" w:history="1">
         <w:r>
           <w:rPr>
             <w:rStyle w:val="Hyperlink"/>
@@ -9406,7 +8439,7 @@
         </w:rPr>
         <w:t> </w:t>
       </w:r>
-      <w:hyperlink r:id="rId68" w:anchor="function_values" w:tgtFrame="mysql_doc" w:history="1">
+      <w:hyperlink r:id="rId70" w:anchor="function_values" w:tgtFrame="mysql_doc" w:history="1">
         <w:r>
           <w:rPr>
             <w:rStyle w:val="Hyperlink"/>
@@ -10712,8 +9745,7 @@
           <w:lang w:val="en-US"/>
         </w:rPr>
       </w:pPr>
-      <w:hyperlink r:id="rId69" w:tgtFrame="mysql_doc" w:history="1">
-        <w:proofErr w:type="gramStart"/>
+      <w:hyperlink r:id="rId71" w:tgtFrame="mysql_doc" w:history="1">
         <w:r>
           <w:rPr>
             <w:rStyle w:val="Hyperlink"/>
@@ -10738,7 +9770,7 @@
         </w:rPr>
         <w:t> </w:t>
       </w:r>
-      <w:hyperlink r:id="rId70" w:tgtFrame="mysql_doc" w:history="1">
+      <w:hyperlink r:id="rId72" w:tgtFrame="mysql_doc" w:history="1">
         <w:r>
           <w:rPr>
             <w:rStyle w:val="Hyperlink"/>
@@ -10786,7 +9818,7 @@
         </w:rPr>
         <w:t> </w:t>
       </w:r>
-      <w:hyperlink r:id="rId71" w:tgtFrame="mysql_doc" w:history="1">
+      <w:hyperlink r:id="rId73" w:tgtFrame="mysql_doc" w:history="1">
         <w:r>
           <w:rPr>
             <w:rStyle w:val="Hyperlink"/>
@@ -10962,7 +9994,7 @@
         </w:rPr>
         <w:br/>
       </w:r>
-      <w:hyperlink r:id="rId72" w:tgtFrame="mysql_doc" w:history="1">
+      <w:hyperlink r:id="rId74" w:tgtFrame="mysql_doc" w:history="1">
         <w:r>
           <w:rPr>
             <w:rStyle w:val="Hyperlink"/>
@@ -10987,7 +10019,7 @@
         </w:rPr>
         <w:t> </w:t>
       </w:r>
-      <w:hyperlink r:id="rId73" w:tgtFrame="mysql_doc" w:history="1">
+      <w:hyperlink r:id="rId75" w:tgtFrame="mysql_doc" w:history="1">
         <w:r>
           <w:rPr>
             <w:rStyle w:val="Hyperlink"/>
@@ -11035,7 +10067,7 @@
         </w:rPr>
         <w:t> </w:t>
       </w:r>
-      <w:hyperlink r:id="rId74" w:tgtFrame="mysql_doc" w:history="1">
+      <w:hyperlink r:id="rId76" w:tgtFrame="mysql_doc" w:history="1">
         <w:r>
           <w:rPr>
             <w:rStyle w:val="Hyperlink"/>
@@ -11211,7 +10243,7 @@
         </w:rPr>
         <w:br/>
       </w:r>
-      <w:hyperlink r:id="rId75" w:tgtFrame="mysql_doc" w:history="1">
+      <w:hyperlink r:id="rId77" w:tgtFrame="mysql_doc" w:history="1">
         <w:r>
           <w:rPr>
             <w:rStyle w:val="Hyperlink"/>
@@ -11236,7 +10268,7 @@
         </w:rPr>
         <w:t> </w:t>
       </w:r>
-      <w:hyperlink r:id="rId76" w:tgtFrame="mysql_doc" w:history="1">
+      <w:hyperlink r:id="rId78" w:tgtFrame="mysql_doc" w:history="1">
         <w:r>
           <w:rPr>
             <w:rStyle w:val="Hyperlink"/>
@@ -11284,7 +10316,7 @@
         </w:rPr>
         <w:t> </w:t>
       </w:r>
-      <w:hyperlink r:id="rId77" w:tgtFrame="mysql_doc" w:history="1">
+      <w:hyperlink r:id="rId79" w:tgtFrame="mysql_doc" w:history="1">
         <w:r>
           <w:rPr>
             <w:rStyle w:val="Hyperlink"/>
@@ -11460,7 +10492,7 @@
         </w:rPr>
         <w:br/>
       </w:r>
-      <w:hyperlink r:id="rId78" w:tgtFrame="mysql_doc" w:history="1">
+      <w:hyperlink r:id="rId80" w:tgtFrame="mysql_doc" w:history="1">
         <w:r>
           <w:rPr>
             <w:rStyle w:val="Hyperlink"/>
@@ -11485,7 +10517,7 @@
         </w:rPr>
         <w:t> </w:t>
       </w:r>
-      <w:hyperlink r:id="rId79" w:tgtFrame="mysql_doc" w:history="1">
+      <w:hyperlink r:id="rId81" w:tgtFrame="mysql_doc" w:history="1">
         <w:r>
           <w:rPr>
             <w:rStyle w:val="Hyperlink"/>
@@ -11533,7 +10565,7 @@
         </w:rPr>
         <w:t> </w:t>
       </w:r>
-      <w:hyperlink r:id="rId80" w:tgtFrame="mysql_doc" w:history="1">
+      <w:hyperlink r:id="rId82" w:tgtFrame="mysql_doc" w:history="1">
         <w:r>
           <w:rPr>
             <w:rStyle w:val="Hyperlink"/>
@@ -11709,7 +10741,7 @@
         </w:rPr>
         <w:br/>
       </w:r>
-      <w:hyperlink r:id="rId81" w:tgtFrame="mysql_doc" w:history="1">
+      <w:hyperlink r:id="rId83" w:tgtFrame="mysql_doc" w:history="1">
         <w:r>
           <w:rPr>
             <w:rStyle w:val="Hyperlink"/>
@@ -11734,7 +10766,7 @@
         </w:rPr>
         <w:t> </w:t>
       </w:r>
-      <w:hyperlink r:id="rId82" w:tgtFrame="mysql_doc" w:history="1">
+      <w:hyperlink r:id="rId84" w:tgtFrame="mysql_doc" w:history="1">
         <w:r>
           <w:rPr>
             <w:rStyle w:val="Hyperlink"/>
@@ -11782,7 +10814,7 @@
         </w:rPr>
         <w:t> </w:t>
       </w:r>
-      <w:hyperlink r:id="rId83" w:tgtFrame="mysql_doc" w:history="1">
+      <w:hyperlink r:id="rId85" w:tgtFrame="mysql_doc" w:history="1">
         <w:r>
           <w:rPr>
             <w:rStyle w:val="Hyperlink"/>
@@ -11958,7 +10990,7 @@
         </w:rPr>
         <w:br/>
       </w:r>
-      <w:hyperlink r:id="rId84" w:tgtFrame="mysql_doc" w:history="1">
+      <w:hyperlink r:id="rId86" w:tgtFrame="mysql_doc" w:history="1">
         <w:r>
           <w:rPr>
             <w:rStyle w:val="Hyperlink"/>
@@ -11983,7 +11015,7 @@
         </w:rPr>
         <w:t> </w:t>
       </w:r>
-      <w:hyperlink r:id="rId85" w:tgtFrame="mysql_doc" w:history="1">
+      <w:hyperlink r:id="rId87" w:tgtFrame="mysql_doc" w:history="1">
         <w:r>
           <w:rPr>
             <w:rStyle w:val="Hyperlink"/>
@@ -12031,7 +11063,7 @@
         </w:rPr>
         <w:t> </w:t>
       </w:r>
-      <w:hyperlink r:id="rId86" w:tgtFrame="mysql_doc" w:history="1">
+      <w:hyperlink r:id="rId88" w:tgtFrame="mysql_doc" w:history="1">
         <w:r>
           <w:rPr>
             <w:rStyle w:val="Hyperlink"/>
@@ -12207,7 +11239,7 @@
         </w:rPr>
         <w:br/>
       </w:r>
-      <w:hyperlink r:id="rId87" w:tgtFrame="mysql_doc" w:history="1">
+      <w:hyperlink r:id="rId89" w:tgtFrame="mysql_doc" w:history="1">
         <w:r>
           <w:rPr>
             <w:rStyle w:val="Hyperlink"/>
@@ -12232,7 +11264,7 @@
         </w:rPr>
         <w:t> </w:t>
       </w:r>
-      <w:hyperlink r:id="rId88" w:tgtFrame="mysql_doc" w:history="1">
+      <w:hyperlink r:id="rId90" w:tgtFrame="mysql_doc" w:history="1">
         <w:r>
           <w:rPr>
             <w:rStyle w:val="Hyperlink"/>
@@ -12280,7 +11312,7 @@
         </w:rPr>
         <w:t> </w:t>
       </w:r>
-      <w:hyperlink r:id="rId89" w:tgtFrame="mysql_doc" w:history="1">
+      <w:hyperlink r:id="rId91" w:tgtFrame="mysql_doc" w:history="1">
         <w:r>
           <w:rPr>
             <w:rStyle w:val="Hyperlink"/>
@@ -12456,7 +11488,7 @@
         </w:rPr>
         <w:br/>
       </w:r>
-      <w:hyperlink r:id="rId90" w:tgtFrame="mysql_doc" w:history="1">
+      <w:hyperlink r:id="rId92" w:tgtFrame="mysql_doc" w:history="1">
         <w:r>
           <w:rPr>
             <w:rStyle w:val="Hyperlink"/>
@@ -12481,7 +11513,7 @@
         </w:rPr>
         <w:t> </w:t>
       </w:r>
-      <w:hyperlink r:id="rId91" w:tgtFrame="mysql_doc" w:history="1">
+      <w:hyperlink r:id="rId93" w:tgtFrame="mysql_doc" w:history="1">
         <w:r>
           <w:rPr>
             <w:rStyle w:val="Hyperlink"/>
@@ -12529,7 +11561,7 @@
         </w:rPr>
         <w:t> </w:t>
       </w:r>
-      <w:hyperlink r:id="rId92" w:tgtFrame="mysql_doc" w:history="1">
+      <w:hyperlink r:id="rId94" w:tgtFrame="mysql_doc" w:history="1">
         <w:r>
           <w:rPr>
             <w:rStyle w:val="Hyperlink"/>
@@ -12705,7 +11737,7 @@
         </w:rPr>
         <w:br/>
       </w:r>
-      <w:hyperlink r:id="rId93" w:tgtFrame="mysql_doc" w:history="1">
+      <w:hyperlink r:id="rId95" w:tgtFrame="mysql_doc" w:history="1">
         <w:r>
           <w:rPr>
             <w:rStyle w:val="Hyperlink"/>
@@ -12728,7 +11760,7 @@
         </w:rPr>
         <w:t> </w:t>
       </w:r>
-      <w:hyperlink r:id="rId94" w:tgtFrame="mysql_doc" w:history="1">
+      <w:hyperlink r:id="rId96" w:tgtFrame="mysql_doc" w:history="1">
         <w:r>
           <w:rPr>
             <w:rStyle w:val="Hyperlink"/>
@@ -12772,7 +11804,7 @@
         </w:rPr>
         <w:t> </w:t>
       </w:r>
-      <w:hyperlink r:id="rId95" w:tgtFrame="mysql_doc" w:history="1">
+      <w:hyperlink r:id="rId97" w:tgtFrame="mysql_doc" w:history="1">
         <w:r>
           <w:rPr>
             <w:rStyle w:val="Hyperlink"/>
@@ -12942,7 +11974,7 @@
         </w:rPr>
         <w:br/>
       </w:r>
-      <w:hyperlink r:id="rId96" w:tgtFrame="mysql_doc" w:history="1">
+      <w:hyperlink r:id="rId98" w:tgtFrame="mysql_doc" w:history="1">
         <w:r>
           <w:rPr>
             <w:rStyle w:val="Hyperlink"/>
@@ -12967,7 +11999,7 @@
         </w:rPr>
         <w:t> </w:t>
       </w:r>
-      <w:hyperlink r:id="rId97" w:tgtFrame="mysql_doc" w:history="1">
+      <w:hyperlink r:id="rId99" w:tgtFrame="mysql_doc" w:history="1">
         <w:r>
           <w:rPr>
             <w:rStyle w:val="Hyperlink"/>
@@ -13015,7 +12047,7 @@
         </w:rPr>
         <w:t> </w:t>
       </w:r>
-      <w:hyperlink r:id="rId98" w:tgtFrame="mysql_doc" w:history="1">
+      <w:hyperlink r:id="rId100" w:tgtFrame="mysql_doc" w:history="1">
         <w:r>
           <w:rPr>
             <w:rStyle w:val="Hyperlink"/>
@@ -13188,35 +12220,8 @@
           <w:shd w:val="clear" w:color="auto" w:fill="E5E5E5"/>
           <w:lang w:val="en-US"/>
         </w:rPr>
-        <w:t>'</w:t>
-      </w:r>
-      <w:proofErr w:type="spellStart"/>
-      <w:r>
-        <w:rPr>
-          <w:rStyle w:val="cm-string"/>
-          <w:rFonts w:ascii="Courier New" w:hAnsi="Courier New" w:cs="Courier New"/>
-          <w:color w:val="AA1111"/>
-          <w:sz w:val="18"/>
-          <w:szCs w:val="18"/>
-          <w:shd w:val="clear" w:color="auto" w:fill="E5E5E5"/>
-          <w:lang w:val="en-US"/>
-        </w:rPr>
-        <w:t>Danmark</w:t>
-      </w:r>
-      <w:proofErr w:type="spellEnd"/>
-      <w:r>
-        <w:rPr>
-          <w:rStyle w:val="cm-string"/>
-          <w:rFonts w:ascii="Courier New" w:hAnsi="Courier New" w:cs="Courier New"/>
-          <w:color w:val="AA1111"/>
-          <w:sz w:val="18"/>
-          <w:szCs w:val="18"/>
-          <w:shd w:val="clear" w:color="auto" w:fill="E5E5E5"/>
-          <w:lang w:val="en-US"/>
-        </w:rPr>
-        <w:t>'</w:t>
-      </w:r>
-      <w:proofErr w:type="gramEnd"/>
+        <w:t>'Danmark'</w:t>
+      </w:r>
     </w:p>
     <w:p>
       <w:pPr>
@@ -13226,8 +12231,7 @@
           <w:lang w:val="en-US"/>
         </w:rPr>
       </w:pPr>
-      <w:hyperlink r:id="rId99" w:tgtFrame="mysql_doc" w:history="1">
-        <w:proofErr w:type="gramStart"/>
+      <w:hyperlink r:id="rId101" w:tgtFrame="mysql_doc" w:history="1">
         <w:r>
           <w:rPr>
             <w:rStyle w:val="Hyperlink"/>
@@ -13252,7 +12256,7 @@
         </w:rPr>
         <w:t> </w:t>
       </w:r>
-      <w:hyperlink r:id="rId100" w:tgtFrame="mysql_doc" w:history="1">
+      <w:hyperlink r:id="rId102" w:tgtFrame="mysql_doc" w:history="1">
         <w:r>
           <w:rPr>
             <w:rStyle w:val="Hyperlink"/>
@@ -13300,7 +12304,7 @@
         </w:rPr>
         <w:t> </w:t>
       </w:r>
-      <w:hyperlink r:id="rId101" w:tgtFrame="mysql_doc" w:history="1">
+      <w:hyperlink r:id="rId103" w:tgtFrame="mysql_doc" w:history="1">
         <w:r>
           <w:rPr>
             <w:rStyle w:val="Hyperlink"/>
@@ -13452,7 +12456,7 @@
         </w:rPr>
         <w:t> </w:t>
       </w:r>
-      <w:hyperlink r:id="rId102" w:anchor="function_left" w:tgtFrame="mysql_doc" w:history="1">
+      <w:hyperlink r:id="rId104" w:anchor="function_left" w:tgtFrame="mysql_doc" w:history="1">
         <w:r>
           <w:rPr>
             <w:rStyle w:val="Hyperlink"/>
@@ -13648,9 +12652,8 @@
           <w:shd w:val="clear" w:color="auto" w:fill="E5E5E5"/>
           <w:lang w:val="en-US"/>
         </w:rPr>
-        <w:t>`</w:t>
-      </w:r>
-      <w:proofErr w:type="spellStart"/>
+        <w:t>`customerID`</w:t>
+      </w:r>
       <w:r>
         <w:rPr>
           <w:rStyle w:val="cm-variable-2"/>
@@ -13661,34 +12664,9 @@
           <w:shd w:val="clear" w:color="auto" w:fill="E5E5E5"/>
           <w:lang w:val="en-US"/>
         </w:rPr>
-        <w:t>customerID</w:t>
-      </w:r>
-      <w:proofErr w:type="spellEnd"/>
-      <w:r>
-        <w:rPr>
-          <w:rStyle w:val="cm-variable-2"/>
-          <w:rFonts w:ascii="Courier New" w:hAnsi="Courier New" w:cs="Courier New"/>
-          <w:color w:val="0055AA"/>
-          <w:sz w:val="18"/>
-          <w:szCs w:val="18"/>
-          <w:shd w:val="clear" w:color="auto" w:fill="E5E5E5"/>
-          <w:lang w:val="en-US"/>
-        </w:rPr>
-        <w:t>`</w:t>
-      </w:r>
-      <w:r>
-        <w:rPr>
-          <w:rStyle w:val="cm-variable-2"/>
-          <w:rFonts w:ascii="Courier New" w:hAnsi="Courier New" w:cs="Courier New"/>
-          <w:color w:val="0055AA"/>
-          <w:sz w:val="18"/>
-          <w:szCs w:val="18"/>
-          <w:shd w:val="clear" w:color="auto" w:fill="E5E5E5"/>
-          <w:lang w:val="en-US"/>
-        </w:rPr>
         <w:br/>
       </w:r>
-      <w:hyperlink r:id="rId103" w:tgtFrame="mysql_doc" w:history="1">
+      <w:hyperlink r:id="rId105" w:tgtFrame="mysql_doc" w:history="1">
         <w:r>
           <w:rPr>
             <w:rStyle w:val="Hyperlink"/>
@@ -13713,7 +12691,7 @@
         </w:rPr>
         <w:t> </w:t>
       </w:r>
-      <w:hyperlink r:id="rId104" w:tgtFrame="mysql_doc" w:history="1">
+      <w:hyperlink r:id="rId106" w:tgtFrame="mysql_doc" w:history="1">
         <w:r>
           <w:rPr>
             <w:rStyle w:val="Hyperlink"/>
@@ -13761,7 +12739,7 @@
         </w:rPr>
         <w:t> </w:t>
       </w:r>
-      <w:hyperlink r:id="rId105" w:tgtFrame="mysql_doc" w:history="1">
+      <w:hyperlink r:id="rId107" w:tgtFrame="mysql_doc" w:history="1">
         <w:r>
           <w:rPr>
             <w:rStyle w:val="Hyperlink"/>
@@ -14168,7 +13146,7 @@
         </w:rPr>
         <w:t> </w:t>
       </w:r>
-      <w:hyperlink r:id="rId106" w:anchor="function_left" w:tgtFrame="mysql_doc" w:history="1">
+      <w:hyperlink r:id="rId108" w:anchor="function_left" w:tgtFrame="mysql_doc" w:history="1">
         <w:r>
           <w:rPr>
             <w:rStyle w:val="Hyperlink"/>
@@ -14364,9 +13342,8 @@
           <w:shd w:val="clear" w:color="auto" w:fill="E5E5E5"/>
           <w:lang w:val="en-US"/>
         </w:rPr>
-        <w:t>`</w:t>
-      </w:r>
-      <w:proofErr w:type="spellStart"/>
+        <w:t>`customer_ID`</w:t>
+      </w:r>
       <w:r>
         <w:rPr>
           <w:rStyle w:val="cm-variable-2"/>
@@ -14377,34 +13354,9 @@
           <w:shd w:val="clear" w:color="auto" w:fill="E5E5E5"/>
           <w:lang w:val="en-US"/>
         </w:rPr>
-        <w:t>customer_ID</w:t>
-      </w:r>
-      <w:proofErr w:type="spellEnd"/>
-      <w:r>
-        <w:rPr>
-          <w:rStyle w:val="cm-variable-2"/>
-          <w:rFonts w:ascii="Courier New" w:hAnsi="Courier New" w:cs="Courier New"/>
-          <w:color w:val="0055AA"/>
-          <w:sz w:val="18"/>
-          <w:szCs w:val="18"/>
-          <w:shd w:val="clear" w:color="auto" w:fill="E5E5E5"/>
-          <w:lang w:val="en-US"/>
-        </w:rPr>
-        <w:t>`</w:t>
-      </w:r>
-      <w:r>
-        <w:rPr>
-          <w:rStyle w:val="cm-variable-2"/>
-          <w:rFonts w:ascii="Courier New" w:hAnsi="Courier New" w:cs="Courier New"/>
-          <w:color w:val="0055AA"/>
-          <w:sz w:val="18"/>
-          <w:szCs w:val="18"/>
-          <w:shd w:val="clear" w:color="auto" w:fill="E5E5E5"/>
-          <w:lang w:val="en-US"/>
-        </w:rPr>
         <w:br/>
       </w:r>
-      <w:hyperlink r:id="rId107" w:tgtFrame="mysql_doc" w:history="1">
+      <w:hyperlink r:id="rId109" w:tgtFrame="mysql_doc" w:history="1">
         <w:r>
           <w:rPr>
             <w:rStyle w:val="Hyperlink"/>
@@ -14429,7 +13381,7 @@
         </w:rPr>
         <w:t> </w:t>
       </w:r>
-      <w:hyperlink r:id="rId108" w:tgtFrame="mysql_doc" w:history="1">
+      <w:hyperlink r:id="rId110" w:tgtFrame="mysql_doc" w:history="1">
         <w:r>
           <w:rPr>
             <w:rStyle w:val="Hyperlink"/>
@@ -14477,7 +13429,7 @@
         </w:rPr>
         <w:t> </w:t>
       </w:r>
-      <w:hyperlink r:id="rId109" w:tgtFrame="mysql_doc" w:history="1">
+      <w:hyperlink r:id="rId111" w:tgtFrame="mysql_doc" w:history="1">
         <w:r>
           <w:rPr>
             <w:rStyle w:val="Hyperlink"/>
@@ -14792,7 +13744,7 @@
         </w:rPr>
         <w:t> </w:t>
       </w:r>
-      <w:hyperlink r:id="rId110" w:anchor="function_left" w:tgtFrame="mysql_doc" w:history="1">
+      <w:hyperlink r:id="rId112" w:anchor="function_left" w:tgtFrame="mysql_doc" w:history="1">
         <w:r>
           <w:rPr>
             <w:rStyle w:val="Hyperlink"/>
@@ -14942,9 +13894,8 @@
           <w:shd w:val="clear" w:color="auto" w:fill="E5E5E5"/>
           <w:lang w:val="en-US"/>
         </w:rPr>
-        <w:t>`</w:t>
-      </w:r>
-      <w:proofErr w:type="spellStart"/>
+        <w:t>`customerID`</w:t>
+      </w:r>
       <w:r>
         <w:rPr>
           <w:rStyle w:val="cm-variable-2"/>
@@ -14955,34 +13906,9 @@
           <w:shd w:val="clear" w:color="auto" w:fill="E5E5E5"/>
           <w:lang w:val="en-US"/>
         </w:rPr>
-        <w:t>customerID</w:t>
-      </w:r>
-      <w:proofErr w:type="spellEnd"/>
-      <w:r>
-        <w:rPr>
-          <w:rStyle w:val="cm-variable-2"/>
-          <w:rFonts w:ascii="Courier New" w:hAnsi="Courier New" w:cs="Courier New"/>
-          <w:color w:val="0055AA"/>
-          <w:sz w:val="18"/>
-          <w:szCs w:val="18"/>
-          <w:shd w:val="clear" w:color="auto" w:fill="E5E5E5"/>
-          <w:lang w:val="en-US"/>
-        </w:rPr>
-        <w:t>`</w:t>
-      </w:r>
-      <w:r>
-        <w:rPr>
-          <w:rStyle w:val="cm-variable-2"/>
-          <w:rFonts w:ascii="Courier New" w:hAnsi="Courier New" w:cs="Courier New"/>
-          <w:color w:val="0055AA"/>
-          <w:sz w:val="18"/>
-          <w:szCs w:val="18"/>
-          <w:shd w:val="clear" w:color="auto" w:fill="E5E5E5"/>
-          <w:lang w:val="en-US"/>
-        </w:rPr>
         <w:br/>
       </w:r>
-      <w:hyperlink r:id="rId111" w:tgtFrame="mysql_doc" w:history="1">
+      <w:hyperlink r:id="rId113" w:tgtFrame="mysql_doc" w:history="1">
         <w:r>
           <w:rPr>
             <w:rStyle w:val="Hyperlink"/>
@@ -15007,7 +13933,7 @@
         </w:rPr>
         <w:t> </w:t>
       </w:r>
-      <w:hyperlink r:id="rId112" w:tgtFrame="mysql_doc" w:history="1">
+      <w:hyperlink r:id="rId114" w:tgtFrame="mysql_doc" w:history="1">
         <w:r>
           <w:rPr>
             <w:rStyle w:val="Hyperlink"/>
@@ -15055,7 +13981,7 @@
         </w:rPr>
         <w:t> </w:t>
       </w:r>
-      <w:hyperlink r:id="rId113" w:tgtFrame="mysql_doc" w:history="1">
+      <w:hyperlink r:id="rId115" w:tgtFrame="mysql_doc" w:history="1">
         <w:r>
           <w:rPr>
             <w:rStyle w:val="Hyperlink"/>
@@ -15417,7 +14343,7 @@
         </w:rPr>
         <w:t> </w:t>
       </w:r>
-      <w:hyperlink r:id="rId114" w:anchor="function_left" w:tgtFrame="mysql_doc" w:history="1">
+      <w:hyperlink r:id="rId116" w:anchor="function_left" w:tgtFrame="mysql_doc" w:history="1">
         <w:r>
           <w:rPr>
             <w:rStyle w:val="Hyperlink"/>
@@ -15580,7 +14506,7 @@
         </w:rPr>
         <w:t> </w:t>
       </w:r>
-      <w:hyperlink r:id="rId115" w:anchor="function_left" w:tgtFrame="mysql_doc" w:history="1">
+      <w:hyperlink r:id="rId117" w:anchor="function_left" w:tgtFrame="mysql_doc" w:history="1">
         <w:r>
           <w:rPr>
             <w:rStyle w:val="Hyperlink"/>
@@ -15721,7 +14647,7 @@
         </w:rPr>
         <w:br/>
       </w:r>
-      <w:hyperlink r:id="rId116" w:tgtFrame="mysql_doc" w:history="1">
+      <w:hyperlink r:id="rId118" w:tgtFrame="mysql_doc" w:history="1">
         <w:r>
           <w:rPr>
             <w:rStyle w:val="Hyperlink"/>
@@ -15746,7 +14672,7 @@
         </w:rPr>
         <w:t> </w:t>
       </w:r>
-      <w:hyperlink r:id="rId117" w:tgtFrame="mysql_doc" w:history="1">
+      <w:hyperlink r:id="rId119" w:tgtFrame="mysql_doc" w:history="1">
         <w:r>
           <w:rPr>
             <w:rStyle w:val="Hyperlink"/>
@@ -15794,7 +14720,7 @@
         </w:rPr>
         <w:t> </w:t>
       </w:r>
-      <w:hyperlink r:id="rId118" w:tgtFrame="mysql_doc" w:history="1">
+      <w:hyperlink r:id="rId120" w:tgtFrame="mysql_doc" w:history="1">
         <w:r>
           <w:rPr>
             <w:rStyle w:val="Hyperlink"/>
@@ -16284,309 +15210,6 @@
           <w:lang w:val="en-US"/>
         </w:rPr>
         <w:t>`orderss`</w:t>
-      </w:r>
-      <w:r>
-        <w:rPr>
-          <w:rFonts w:ascii="Courier New" w:hAnsi="Courier New" w:cs="Courier New"/>
-          <w:color w:val="444444"/>
-          <w:sz w:val="18"/>
-          <w:szCs w:val="18"/>
-          <w:shd w:val="clear" w:color="auto" w:fill="E5E5E5"/>
-          <w:lang w:val="en-US"/>
-        </w:rPr>
-        <w:t> </w:t>
-      </w:r>
-      <w:hyperlink r:id="rId119" w:anchor="function_left" w:tgtFrame="mysql_doc" w:history="1">
-        <w:r>
-          <w:rPr>
-            <w:rStyle w:val="Hyperlink"/>
-            <w:rFonts w:ascii="Courier New" w:hAnsi="Courier New" w:cs="Courier New"/>
-            <w:color w:val="235A81"/>
-            <w:sz w:val="18"/>
-            <w:szCs w:val="18"/>
-            <w:shd w:val="clear" w:color="auto" w:fill="E5E5E5"/>
-            <w:lang w:val="en-US"/>
-          </w:rPr>
-          <w:t>LEFT</w:t>
-        </w:r>
-      </w:hyperlink>
-      <w:r>
-        <w:rPr>
-          <w:rFonts w:ascii="Courier New" w:hAnsi="Courier New" w:cs="Courier New"/>
-          <w:color w:val="444444"/>
-          <w:sz w:val="18"/>
-          <w:szCs w:val="18"/>
-          <w:shd w:val="clear" w:color="auto" w:fill="E5E5E5"/>
-          <w:lang w:val="en-US"/>
-        </w:rPr>
-        <w:t> </w:t>
-      </w:r>
-      <w:r>
-        <w:rPr>
-          <w:rStyle w:val="cm-keyword"/>
-          <w:rFonts w:ascii="Courier New" w:hAnsi="Courier New" w:cs="Courier New"/>
-          <w:color w:val="770088"/>
-          <w:sz w:val="18"/>
-          <w:szCs w:val="18"/>
-          <w:shd w:val="clear" w:color="auto" w:fill="E5E5E5"/>
-          <w:lang w:val="en-US"/>
-        </w:rPr>
-        <w:t>JOIN</w:t>
-      </w:r>
-      <w:r>
-        <w:rPr>
-          <w:rFonts w:ascii="Courier New" w:hAnsi="Courier New" w:cs="Courier New"/>
-          <w:color w:val="444444"/>
-          <w:sz w:val="18"/>
-          <w:szCs w:val="18"/>
-          <w:shd w:val="clear" w:color="auto" w:fill="E5E5E5"/>
-          <w:lang w:val="en-US"/>
-        </w:rPr>
-        <w:t> products </w:t>
-      </w:r>
-      <w:r>
-        <w:rPr>
-          <w:rStyle w:val="cm-keyword"/>
-          <w:rFonts w:ascii="Courier New" w:hAnsi="Courier New" w:cs="Courier New"/>
-          <w:color w:val="770088"/>
-          <w:sz w:val="18"/>
-          <w:szCs w:val="18"/>
-          <w:shd w:val="clear" w:color="auto" w:fill="E5E5E5"/>
-          <w:lang w:val="en-US"/>
-        </w:rPr>
-        <w:t>ON</w:t>
-      </w:r>
-      <w:r>
-        <w:rPr>
-          <w:rFonts w:ascii="Courier New" w:hAnsi="Courier New" w:cs="Courier New"/>
-          <w:color w:val="444444"/>
-          <w:sz w:val="18"/>
-          <w:szCs w:val="18"/>
-          <w:shd w:val="clear" w:color="auto" w:fill="E5E5E5"/>
-          <w:lang w:val="en-US"/>
-        </w:rPr>
-        <w:t> </w:t>
-      </w:r>
-      <w:r>
-        <w:rPr>
-          <w:rStyle w:val="cm-variable-2"/>
-          <w:rFonts w:ascii="Courier New" w:hAnsi="Courier New" w:cs="Courier New"/>
-          <w:color w:val="0055AA"/>
-          <w:sz w:val="18"/>
-          <w:szCs w:val="18"/>
-          <w:shd w:val="clear" w:color="auto" w:fill="E5E5E5"/>
-          <w:lang w:val="en-US"/>
-        </w:rPr>
-        <w:t>`orderss`</w:t>
-      </w:r>
-      <w:r>
-        <w:rPr>
-          <w:rFonts w:ascii="Courier New" w:hAnsi="Courier New" w:cs="Courier New"/>
-          <w:color w:val="444444"/>
-          <w:sz w:val="18"/>
-          <w:szCs w:val="18"/>
-          <w:shd w:val="clear" w:color="auto" w:fill="E5E5E5"/>
-          <w:lang w:val="en-US"/>
-        </w:rPr>
-        <w:t>.</w:t>
-      </w:r>
-      <w:r>
-        <w:rPr>
-          <w:rStyle w:val="cm-variable-2"/>
-          <w:rFonts w:ascii="Courier New" w:hAnsi="Courier New" w:cs="Courier New"/>
-          <w:color w:val="0055AA"/>
-          <w:sz w:val="18"/>
-          <w:szCs w:val="18"/>
-          <w:shd w:val="clear" w:color="auto" w:fill="E5E5E5"/>
-          <w:lang w:val="en-US"/>
-        </w:rPr>
-        <w:t>`prod_ID`</w:t>
-      </w:r>
-      <w:r>
-        <w:rPr>
-          <w:rFonts w:ascii="Courier New" w:hAnsi="Courier New" w:cs="Courier New"/>
-          <w:color w:val="444444"/>
-          <w:sz w:val="18"/>
-          <w:szCs w:val="18"/>
-          <w:shd w:val="clear" w:color="auto" w:fill="E5E5E5"/>
-          <w:lang w:val="en-US"/>
-        </w:rPr>
-        <w:t> </w:t>
-      </w:r>
-      <w:r>
-        <w:rPr>
-          <w:rStyle w:val="cm-operator"/>
-          <w:rFonts w:ascii="Courier New" w:hAnsi="Courier New" w:cs="Courier New"/>
-          <w:color w:val="FF00FF"/>
-          <w:sz w:val="18"/>
-          <w:szCs w:val="18"/>
-          <w:shd w:val="clear" w:color="auto" w:fill="E5E5E5"/>
-          <w:lang w:val="en-US"/>
-        </w:rPr>
-        <w:t>=</w:t>
-      </w:r>
-      <w:r>
-        <w:rPr>
-          <w:rFonts w:ascii="Courier New" w:hAnsi="Courier New" w:cs="Courier New"/>
-          <w:color w:val="444444"/>
-          <w:sz w:val="18"/>
-          <w:szCs w:val="18"/>
-          <w:shd w:val="clear" w:color="auto" w:fill="E5E5E5"/>
-          <w:lang w:val="en-US"/>
-        </w:rPr>
-        <w:t> products</w:t>
-      </w:r>
-      <w:r>
-        <w:rPr>
-          <w:rStyle w:val="cm-variable-2"/>
-          <w:rFonts w:ascii="Courier New" w:hAnsi="Courier New" w:cs="Courier New"/>
-          <w:color w:val="0055AA"/>
-          <w:sz w:val="18"/>
-          <w:szCs w:val="18"/>
-          <w:shd w:val="clear" w:color="auto" w:fill="E5E5E5"/>
-          <w:lang w:val="en-US"/>
-        </w:rPr>
-        <w:t>.prod_ID</w:t>
-      </w:r>
-      <w:r>
-        <w:rPr>
-          <w:rFonts w:ascii="Courier New" w:hAnsi="Courier New" w:cs="Courier New"/>
-          <w:color w:val="444444"/>
-          <w:sz w:val="18"/>
-          <w:szCs w:val="18"/>
-          <w:shd w:val="clear" w:color="auto" w:fill="E5E5E5"/>
-          <w:lang w:val="en-US"/>
-        </w:rPr>
-        <w:t> </w:t>
-      </w:r>
-      <w:hyperlink r:id="rId120" w:anchor="function_left" w:tgtFrame="mysql_doc" w:history="1">
-        <w:r>
-          <w:rPr>
-            <w:rStyle w:val="Hyperlink"/>
-            <w:rFonts w:ascii="Courier New" w:hAnsi="Courier New" w:cs="Courier New"/>
-            <w:color w:val="235A81"/>
-            <w:sz w:val="18"/>
-            <w:szCs w:val="18"/>
-            <w:shd w:val="clear" w:color="auto" w:fill="E5E5E5"/>
-            <w:lang w:val="en-US"/>
-          </w:rPr>
-          <w:t>LEFT</w:t>
-        </w:r>
-      </w:hyperlink>
-      <w:r>
-        <w:rPr>
-          <w:rFonts w:ascii="Courier New" w:hAnsi="Courier New" w:cs="Courier New"/>
-          <w:color w:val="444444"/>
-          <w:sz w:val="18"/>
-          <w:szCs w:val="18"/>
-          <w:shd w:val="clear" w:color="auto" w:fill="E5E5E5"/>
-          <w:lang w:val="en-US"/>
-        </w:rPr>
-        <w:t> </w:t>
-      </w:r>
-      <w:r>
-        <w:rPr>
-          <w:rStyle w:val="cm-keyword"/>
-          <w:rFonts w:ascii="Courier New" w:hAnsi="Courier New" w:cs="Courier New"/>
-          <w:color w:val="770088"/>
-          <w:sz w:val="18"/>
-          <w:szCs w:val="18"/>
-          <w:shd w:val="clear" w:color="auto" w:fill="E5E5E5"/>
-          <w:lang w:val="en-US"/>
-        </w:rPr>
-        <w:t>JOIN</w:t>
-      </w:r>
-      <w:r>
-        <w:rPr>
-          <w:rFonts w:ascii="Courier New" w:hAnsi="Courier New" w:cs="Courier New"/>
-          <w:color w:val="444444"/>
-          <w:sz w:val="18"/>
-          <w:szCs w:val="18"/>
-          <w:shd w:val="clear" w:color="auto" w:fill="E5E5E5"/>
-          <w:lang w:val="en-US"/>
-        </w:rPr>
-        <w:t> customers </w:t>
-      </w:r>
-      <w:r>
-        <w:rPr>
-          <w:rStyle w:val="cm-keyword"/>
-          <w:rFonts w:ascii="Courier New" w:hAnsi="Courier New" w:cs="Courier New"/>
-          <w:color w:val="770088"/>
-          <w:sz w:val="18"/>
-          <w:szCs w:val="18"/>
-          <w:shd w:val="clear" w:color="auto" w:fill="E5E5E5"/>
-          <w:lang w:val="en-US"/>
-        </w:rPr>
-        <w:t>ON</w:t>
-      </w:r>
-      <w:r>
-        <w:rPr>
-          <w:rFonts w:ascii="Courier New" w:hAnsi="Courier New" w:cs="Courier New"/>
-          <w:color w:val="444444"/>
-          <w:sz w:val="18"/>
-          <w:szCs w:val="18"/>
-          <w:shd w:val="clear" w:color="auto" w:fill="E5E5E5"/>
-          <w:lang w:val="en-US"/>
-        </w:rPr>
-        <w:t> customers</w:t>
-      </w:r>
-      <w:r>
-        <w:rPr>
-          <w:rStyle w:val="cm-variable-2"/>
-          <w:rFonts w:ascii="Courier New" w:hAnsi="Courier New" w:cs="Courier New"/>
-          <w:color w:val="0055AA"/>
-          <w:sz w:val="18"/>
-          <w:szCs w:val="18"/>
-          <w:shd w:val="clear" w:color="auto" w:fill="E5E5E5"/>
-          <w:lang w:val="en-US"/>
-        </w:rPr>
-        <w:t>.customerID</w:t>
-      </w:r>
-      <w:r>
-        <w:rPr>
-          <w:rFonts w:ascii="Courier New" w:hAnsi="Courier New" w:cs="Courier New"/>
-          <w:color w:val="444444"/>
-          <w:sz w:val="18"/>
-          <w:szCs w:val="18"/>
-          <w:shd w:val="clear" w:color="auto" w:fill="E5E5E5"/>
-          <w:lang w:val="en-US"/>
-        </w:rPr>
-        <w:t> </w:t>
-      </w:r>
-      <w:r>
-        <w:rPr>
-          <w:rStyle w:val="cm-operator"/>
-          <w:rFonts w:ascii="Courier New" w:hAnsi="Courier New" w:cs="Courier New"/>
-          <w:color w:val="FF00FF"/>
-          <w:sz w:val="18"/>
-          <w:szCs w:val="18"/>
-          <w:shd w:val="clear" w:color="auto" w:fill="E5E5E5"/>
-          <w:lang w:val="en-US"/>
-        </w:rPr>
-        <w:t>=</w:t>
-      </w:r>
-      <w:r>
-        <w:rPr>
-          <w:rFonts w:ascii="Courier New" w:hAnsi="Courier New" w:cs="Courier New"/>
-          <w:color w:val="444444"/>
-          <w:sz w:val="18"/>
-          <w:szCs w:val="18"/>
-          <w:shd w:val="clear" w:color="auto" w:fill="E5E5E5"/>
-          <w:lang w:val="en-US"/>
-        </w:rPr>
-        <w:t> orderss</w:t>
-      </w:r>
-      <w:r>
-        <w:rPr>
-          <w:rStyle w:val="cm-variable-2"/>
-          <w:rFonts w:ascii="Courier New" w:hAnsi="Courier New" w:cs="Courier New"/>
-          <w:color w:val="0055AA"/>
-          <w:sz w:val="18"/>
-          <w:szCs w:val="18"/>
-          <w:shd w:val="clear" w:color="auto" w:fill="E5E5E5"/>
-          <w:lang w:val="en-US"/>
-        </w:rPr>
-        <w:t>.customer_ID</w:t>
       </w:r>
       <w:r>
         <w:rPr>
@@ -16645,6 +15268,309 @@
           <w:shd w:val="clear" w:color="auto" w:fill="E5E5E5"/>
           <w:lang w:val="en-US"/>
         </w:rPr>
+        <w:t> products </w:t>
+      </w:r>
+      <w:r>
+        <w:rPr>
+          <w:rStyle w:val="cm-keyword"/>
+          <w:rFonts w:ascii="Courier New" w:hAnsi="Courier New" w:cs="Courier New"/>
+          <w:color w:val="770088"/>
+          <w:sz w:val="18"/>
+          <w:szCs w:val="18"/>
+          <w:shd w:val="clear" w:color="auto" w:fill="E5E5E5"/>
+          <w:lang w:val="en-US"/>
+        </w:rPr>
+        <w:t>ON</w:t>
+      </w:r>
+      <w:r>
+        <w:rPr>
+          <w:rFonts w:ascii="Courier New" w:hAnsi="Courier New" w:cs="Courier New"/>
+          <w:color w:val="444444"/>
+          <w:sz w:val="18"/>
+          <w:szCs w:val="18"/>
+          <w:shd w:val="clear" w:color="auto" w:fill="E5E5E5"/>
+          <w:lang w:val="en-US"/>
+        </w:rPr>
+        <w:t> </w:t>
+      </w:r>
+      <w:r>
+        <w:rPr>
+          <w:rStyle w:val="cm-variable-2"/>
+          <w:rFonts w:ascii="Courier New" w:hAnsi="Courier New" w:cs="Courier New"/>
+          <w:color w:val="0055AA"/>
+          <w:sz w:val="18"/>
+          <w:szCs w:val="18"/>
+          <w:shd w:val="clear" w:color="auto" w:fill="E5E5E5"/>
+          <w:lang w:val="en-US"/>
+        </w:rPr>
+        <w:t>`orderss`</w:t>
+      </w:r>
+      <w:r>
+        <w:rPr>
+          <w:rFonts w:ascii="Courier New" w:hAnsi="Courier New" w:cs="Courier New"/>
+          <w:color w:val="444444"/>
+          <w:sz w:val="18"/>
+          <w:szCs w:val="18"/>
+          <w:shd w:val="clear" w:color="auto" w:fill="E5E5E5"/>
+          <w:lang w:val="en-US"/>
+        </w:rPr>
+        <w:t>.</w:t>
+      </w:r>
+      <w:r>
+        <w:rPr>
+          <w:rStyle w:val="cm-variable-2"/>
+          <w:rFonts w:ascii="Courier New" w:hAnsi="Courier New" w:cs="Courier New"/>
+          <w:color w:val="0055AA"/>
+          <w:sz w:val="18"/>
+          <w:szCs w:val="18"/>
+          <w:shd w:val="clear" w:color="auto" w:fill="E5E5E5"/>
+          <w:lang w:val="en-US"/>
+        </w:rPr>
+        <w:t>`prod_ID`</w:t>
+      </w:r>
+      <w:r>
+        <w:rPr>
+          <w:rFonts w:ascii="Courier New" w:hAnsi="Courier New" w:cs="Courier New"/>
+          <w:color w:val="444444"/>
+          <w:sz w:val="18"/>
+          <w:szCs w:val="18"/>
+          <w:shd w:val="clear" w:color="auto" w:fill="E5E5E5"/>
+          <w:lang w:val="en-US"/>
+        </w:rPr>
+        <w:t> </w:t>
+      </w:r>
+      <w:r>
+        <w:rPr>
+          <w:rStyle w:val="cm-operator"/>
+          <w:rFonts w:ascii="Courier New" w:hAnsi="Courier New" w:cs="Courier New"/>
+          <w:color w:val="FF00FF"/>
+          <w:sz w:val="18"/>
+          <w:szCs w:val="18"/>
+          <w:shd w:val="clear" w:color="auto" w:fill="E5E5E5"/>
+          <w:lang w:val="en-US"/>
+        </w:rPr>
+        <w:t>=</w:t>
+      </w:r>
+      <w:r>
+        <w:rPr>
+          <w:rFonts w:ascii="Courier New" w:hAnsi="Courier New" w:cs="Courier New"/>
+          <w:color w:val="444444"/>
+          <w:sz w:val="18"/>
+          <w:szCs w:val="18"/>
+          <w:shd w:val="clear" w:color="auto" w:fill="E5E5E5"/>
+          <w:lang w:val="en-US"/>
+        </w:rPr>
+        <w:t> products</w:t>
+      </w:r>
+      <w:r>
+        <w:rPr>
+          <w:rStyle w:val="cm-variable-2"/>
+          <w:rFonts w:ascii="Courier New" w:hAnsi="Courier New" w:cs="Courier New"/>
+          <w:color w:val="0055AA"/>
+          <w:sz w:val="18"/>
+          <w:szCs w:val="18"/>
+          <w:shd w:val="clear" w:color="auto" w:fill="E5E5E5"/>
+          <w:lang w:val="en-US"/>
+        </w:rPr>
+        <w:t>.prod_ID</w:t>
+      </w:r>
+      <w:r>
+        <w:rPr>
+          <w:rFonts w:ascii="Courier New" w:hAnsi="Courier New" w:cs="Courier New"/>
+          <w:color w:val="444444"/>
+          <w:sz w:val="18"/>
+          <w:szCs w:val="18"/>
+          <w:shd w:val="clear" w:color="auto" w:fill="E5E5E5"/>
+          <w:lang w:val="en-US"/>
+        </w:rPr>
+        <w:t> </w:t>
+      </w:r>
+      <w:hyperlink r:id="rId122" w:anchor="function_left" w:tgtFrame="mysql_doc" w:history="1">
+        <w:r>
+          <w:rPr>
+            <w:rStyle w:val="Hyperlink"/>
+            <w:rFonts w:ascii="Courier New" w:hAnsi="Courier New" w:cs="Courier New"/>
+            <w:color w:val="235A81"/>
+            <w:sz w:val="18"/>
+            <w:szCs w:val="18"/>
+            <w:shd w:val="clear" w:color="auto" w:fill="E5E5E5"/>
+            <w:lang w:val="en-US"/>
+          </w:rPr>
+          <w:t>LEFT</w:t>
+        </w:r>
+      </w:hyperlink>
+      <w:r>
+        <w:rPr>
+          <w:rFonts w:ascii="Courier New" w:hAnsi="Courier New" w:cs="Courier New"/>
+          <w:color w:val="444444"/>
+          <w:sz w:val="18"/>
+          <w:szCs w:val="18"/>
+          <w:shd w:val="clear" w:color="auto" w:fill="E5E5E5"/>
+          <w:lang w:val="en-US"/>
+        </w:rPr>
+        <w:t> </w:t>
+      </w:r>
+      <w:r>
+        <w:rPr>
+          <w:rStyle w:val="cm-keyword"/>
+          <w:rFonts w:ascii="Courier New" w:hAnsi="Courier New" w:cs="Courier New"/>
+          <w:color w:val="770088"/>
+          <w:sz w:val="18"/>
+          <w:szCs w:val="18"/>
+          <w:shd w:val="clear" w:color="auto" w:fill="E5E5E5"/>
+          <w:lang w:val="en-US"/>
+        </w:rPr>
+        <w:t>JOIN</w:t>
+      </w:r>
+      <w:r>
+        <w:rPr>
+          <w:rFonts w:ascii="Courier New" w:hAnsi="Courier New" w:cs="Courier New"/>
+          <w:color w:val="444444"/>
+          <w:sz w:val="18"/>
+          <w:szCs w:val="18"/>
+          <w:shd w:val="clear" w:color="auto" w:fill="E5E5E5"/>
+          <w:lang w:val="en-US"/>
+        </w:rPr>
+        <w:t> customers </w:t>
+      </w:r>
+      <w:r>
+        <w:rPr>
+          <w:rStyle w:val="cm-keyword"/>
+          <w:rFonts w:ascii="Courier New" w:hAnsi="Courier New" w:cs="Courier New"/>
+          <w:color w:val="770088"/>
+          <w:sz w:val="18"/>
+          <w:szCs w:val="18"/>
+          <w:shd w:val="clear" w:color="auto" w:fill="E5E5E5"/>
+          <w:lang w:val="en-US"/>
+        </w:rPr>
+        <w:t>ON</w:t>
+      </w:r>
+      <w:r>
+        <w:rPr>
+          <w:rFonts w:ascii="Courier New" w:hAnsi="Courier New" w:cs="Courier New"/>
+          <w:color w:val="444444"/>
+          <w:sz w:val="18"/>
+          <w:szCs w:val="18"/>
+          <w:shd w:val="clear" w:color="auto" w:fill="E5E5E5"/>
+          <w:lang w:val="en-US"/>
+        </w:rPr>
+        <w:t> customers</w:t>
+      </w:r>
+      <w:r>
+        <w:rPr>
+          <w:rStyle w:val="cm-variable-2"/>
+          <w:rFonts w:ascii="Courier New" w:hAnsi="Courier New" w:cs="Courier New"/>
+          <w:color w:val="0055AA"/>
+          <w:sz w:val="18"/>
+          <w:szCs w:val="18"/>
+          <w:shd w:val="clear" w:color="auto" w:fill="E5E5E5"/>
+          <w:lang w:val="en-US"/>
+        </w:rPr>
+        <w:t>.customerID</w:t>
+      </w:r>
+      <w:r>
+        <w:rPr>
+          <w:rFonts w:ascii="Courier New" w:hAnsi="Courier New" w:cs="Courier New"/>
+          <w:color w:val="444444"/>
+          <w:sz w:val="18"/>
+          <w:szCs w:val="18"/>
+          <w:shd w:val="clear" w:color="auto" w:fill="E5E5E5"/>
+          <w:lang w:val="en-US"/>
+        </w:rPr>
+        <w:t> </w:t>
+      </w:r>
+      <w:r>
+        <w:rPr>
+          <w:rStyle w:val="cm-operator"/>
+          <w:rFonts w:ascii="Courier New" w:hAnsi="Courier New" w:cs="Courier New"/>
+          <w:color w:val="FF00FF"/>
+          <w:sz w:val="18"/>
+          <w:szCs w:val="18"/>
+          <w:shd w:val="clear" w:color="auto" w:fill="E5E5E5"/>
+          <w:lang w:val="en-US"/>
+        </w:rPr>
+        <w:t>=</w:t>
+      </w:r>
+      <w:r>
+        <w:rPr>
+          <w:rFonts w:ascii="Courier New" w:hAnsi="Courier New" w:cs="Courier New"/>
+          <w:color w:val="444444"/>
+          <w:sz w:val="18"/>
+          <w:szCs w:val="18"/>
+          <w:shd w:val="clear" w:color="auto" w:fill="E5E5E5"/>
+          <w:lang w:val="en-US"/>
+        </w:rPr>
+        <w:t> orderss</w:t>
+      </w:r>
+      <w:r>
+        <w:rPr>
+          <w:rStyle w:val="cm-variable-2"/>
+          <w:rFonts w:ascii="Courier New" w:hAnsi="Courier New" w:cs="Courier New"/>
+          <w:color w:val="0055AA"/>
+          <w:sz w:val="18"/>
+          <w:szCs w:val="18"/>
+          <w:shd w:val="clear" w:color="auto" w:fill="E5E5E5"/>
+          <w:lang w:val="en-US"/>
+        </w:rPr>
+        <w:t>.customer_ID</w:t>
+      </w:r>
+      <w:r>
+        <w:rPr>
+          <w:rFonts w:ascii="Courier New" w:hAnsi="Courier New" w:cs="Courier New"/>
+          <w:color w:val="444444"/>
+          <w:sz w:val="18"/>
+          <w:szCs w:val="18"/>
+          <w:shd w:val="clear" w:color="auto" w:fill="E5E5E5"/>
+          <w:lang w:val="en-US"/>
+        </w:rPr>
+        <w:t> </w:t>
+      </w:r>
+      <w:hyperlink r:id="rId123" w:anchor="function_left" w:tgtFrame="mysql_doc" w:history="1">
+        <w:r>
+          <w:rPr>
+            <w:rStyle w:val="Hyperlink"/>
+            <w:rFonts w:ascii="Courier New" w:hAnsi="Courier New" w:cs="Courier New"/>
+            <w:color w:val="235A81"/>
+            <w:sz w:val="18"/>
+            <w:szCs w:val="18"/>
+            <w:shd w:val="clear" w:color="auto" w:fill="E5E5E5"/>
+            <w:lang w:val="en-US"/>
+          </w:rPr>
+          <w:t>LEFT</w:t>
+        </w:r>
+      </w:hyperlink>
+      <w:r>
+        <w:rPr>
+          <w:rFonts w:ascii="Courier New" w:hAnsi="Courier New" w:cs="Courier New"/>
+          <w:color w:val="444444"/>
+          <w:sz w:val="18"/>
+          <w:szCs w:val="18"/>
+          <w:shd w:val="clear" w:color="auto" w:fill="E5E5E5"/>
+          <w:lang w:val="en-US"/>
+        </w:rPr>
+        <w:t> </w:t>
+      </w:r>
+      <w:r>
+        <w:rPr>
+          <w:rStyle w:val="cm-keyword"/>
+          <w:rFonts w:ascii="Courier New" w:hAnsi="Courier New" w:cs="Courier New"/>
+          <w:color w:val="770088"/>
+          <w:sz w:val="18"/>
+          <w:szCs w:val="18"/>
+          <w:shd w:val="clear" w:color="auto" w:fill="E5E5E5"/>
+          <w:lang w:val="en-US"/>
+        </w:rPr>
+        <w:t>JOIN</w:t>
+      </w:r>
+      <w:r>
+        <w:rPr>
+          <w:rFonts w:ascii="Courier New" w:hAnsi="Courier New" w:cs="Courier New"/>
+          <w:color w:val="444444"/>
+          <w:sz w:val="18"/>
+          <w:szCs w:val="18"/>
+          <w:shd w:val="clear" w:color="auto" w:fill="E5E5E5"/>
+          <w:lang w:val="en-US"/>
+        </w:rPr>
         <w:t> addresses </w:t>
       </w:r>
       <w:r>
@@ -16714,19 +15640,7 @@
           <w:shd w:val="clear" w:color="auto" w:fill="E5E5E5"/>
           <w:lang w:val="en-US"/>
         </w:rPr>
-        <w:t> </w:t>
-      </w:r>
-      <w:proofErr w:type="spellStart"/>
-      <w:r>
-        <w:rPr>
-          <w:rFonts w:ascii="Courier New" w:hAnsi="Courier New" w:cs="Courier New"/>
-          <w:color w:val="444444"/>
-          <w:sz w:val="18"/>
-          <w:szCs w:val="18"/>
-          <w:shd w:val="clear" w:color="auto" w:fill="E5E5E5"/>
-          <w:lang w:val="en-US"/>
-        </w:rPr>
-        <w:t>addresses</w:t>
+        <w:t> addresses</w:t>
       </w:r>
       <w:r>
         <w:rPr>
@@ -16740,7 +15654,6 @@
         </w:rPr>
         <w:t>.customer_ID</w:t>
       </w:r>
-      <w:proofErr w:type="spellEnd"/>
       <w:r>
         <w:rPr>
           <w:rStyle w:val="cm-variable-2"/>
@@ -16753,61 +15666,14 @@
         </w:rPr>
         <w:br/>
       </w:r>
-      <w:proofErr w:type="spellStart"/>
-      <w:r>
-        <w:rPr>
-          <w:sz w:val="18"/>
-          <w:szCs w:val="18"/>
-          <w:lang w:val="en-US"/>
-        </w:rPr>
-        <w:t>Manglede</w:t>
-      </w:r>
-      <w:proofErr w:type="spellEnd"/>
-      <w:r>
-        <w:rPr>
-          <w:sz w:val="18"/>
-          <w:szCs w:val="18"/>
-          <w:lang w:val="en-US"/>
-        </w:rPr>
-        <w:t xml:space="preserve"> </w:t>
-      </w:r>
-      <w:proofErr w:type="spellStart"/>
-      <w:r>
-        <w:rPr>
-          <w:sz w:val="18"/>
-          <w:szCs w:val="18"/>
-          <w:lang w:val="en-US"/>
-        </w:rPr>
-        <w:t>fantasi</w:t>
-      </w:r>
-      <w:proofErr w:type="spellEnd"/>
-      <w:r>
-        <w:rPr>
-          <w:sz w:val="18"/>
-          <w:szCs w:val="18"/>
-          <w:lang w:val="en-US"/>
-        </w:rPr>
-        <w:t xml:space="preserve"> to </w:t>
-      </w:r>
-      <w:proofErr w:type="spellStart"/>
-      <w:r>
-        <w:rPr>
-          <w:sz w:val="18"/>
-          <w:szCs w:val="18"/>
-          <w:lang w:val="en-US"/>
-        </w:rPr>
-        <w:t>flere</w:t>
-      </w:r>
-      <w:proofErr w:type="spellEnd"/>
-      <w:r>
-        <w:rPr>
-          <w:sz w:val="18"/>
-          <w:szCs w:val="18"/>
-          <w:lang w:val="en-US"/>
-        </w:rPr>
-        <w:t>.</w:t>
-      </w:r>
-      <w:proofErr w:type="gramEnd"/>
+      <w:r>
+        <w:rPr>
+          <w:sz w:val="18"/>
+          <w:szCs w:val="18"/>
+          <w:lang w:val="en-US"/>
+        </w:rPr>
+        <w:t>Manglede fantasi to flere.</w:t>
+      </w:r>
     </w:p>
     <w:p>
       <w:pPr>
@@ -16821,8 +15687,6 @@
           <w:lang w:val="en-US"/>
         </w:rPr>
       </w:pPr>
-      <w:bookmarkStart w:id="0" w:name="_GoBack"/>
-      <w:bookmarkEnd w:id="0"/>
     </w:p>
     <w:p>
       <w:pPr>
@@ -16835,69 +15699,30 @@
           <w:lang w:val="en-US"/>
         </w:rPr>
       </w:pPr>
-      <w:r>
-        <w:rPr>
-          <w:rStyle w:val="cm-keyword"/>
-          <w:rFonts w:ascii="Courier New" w:hAnsi="Courier New" w:cs="Courier New"/>
-          <w:color w:val="770088"/>
-          <w:sz w:val="18"/>
-          <w:szCs w:val="18"/>
-        </w:rPr>
-        <w:fldChar w:fldCharType="begin"/>
-      </w:r>
-      <w:r>
-        <w:rPr>
-          <w:rStyle w:val="cm-keyword"/>
-          <w:rFonts w:ascii="Courier New" w:hAnsi="Courier New" w:cs="Courier New"/>
-          <w:color w:val="770088"/>
-          <w:sz w:val="18"/>
-          <w:szCs w:val="18"/>
-          <w:lang w:val="en-US"/>
-        </w:rPr>
-        <w:instrText xml:space="preserve"> HYPERLINK "http://localhost/phpmyadmin/url.php?url=https://dev.mysql.com/doc/refman/5.5/en/create-procedure.html" \t "mysql_doc" </w:instrText>
-      </w:r>
-      <w:r>
-        <w:rPr>
-          <w:rStyle w:val="cm-keyword"/>
-          <w:rFonts w:ascii="Courier New" w:hAnsi="Courier New" w:cs="Courier New"/>
-          <w:color w:val="770088"/>
-          <w:sz w:val="18"/>
-          <w:szCs w:val="18"/>
-        </w:rPr>
-        <w:fldChar w:fldCharType="separate"/>
-      </w:r>
-      <w:r>
-        <w:rPr>
-          <w:rStyle w:val="Hyperlink"/>
-          <w:rFonts w:ascii="Courier New" w:hAnsi="Courier New" w:cs="Courier New"/>
-          <w:color w:val="235A81"/>
-          <w:sz w:val="18"/>
-          <w:szCs w:val="18"/>
-          <w:lang w:val="en-US"/>
-        </w:rPr>
-        <w:t>CREATE</w:t>
-      </w:r>
-      <w:r>
-        <w:rPr>
-          <w:rStyle w:val="cm-keyword"/>
-          <w:rFonts w:ascii="Courier New" w:hAnsi="Courier New" w:cs="Courier New"/>
-          <w:color w:val="770088"/>
-          <w:sz w:val="18"/>
-          <w:szCs w:val="18"/>
-        </w:rPr>
-        <w:fldChar w:fldCharType="end"/>
-      </w:r>
-      <w:r>
-        <w:rPr>
-          <w:rFonts w:ascii="Courier New" w:hAnsi="Courier New" w:cs="Courier New"/>
-          <w:color w:val="444444"/>
-          <w:sz w:val="18"/>
-          <w:szCs w:val="18"/>
-          <w:lang w:val="en-US"/>
-        </w:rPr>
-        <w:t> </w:t>
-      </w:r>
-      <w:hyperlink r:id="rId122" w:tgtFrame="mysql_doc" w:history="1">
+      <w:hyperlink r:id="rId124" w:tgtFrame="mysql_doc" w:history="1">
+        <w:r>
+          <w:rPr>
+            <w:rStyle w:val="Hyperlink"/>
+            <w:rFonts w:ascii="Courier New" w:hAnsi="Courier New" w:cs="Courier New"/>
+            <w:color w:val="235A81"/>
+            <w:sz w:val="18"/>
+            <w:szCs w:val="18"/>
+            <w:lang w:val="en-US"/>
+          </w:rPr>
+          <w:t>CREATE</w:t>
+        </w:r>
+      </w:hyperlink>
+      <w:r>
+        <w:rPr>
+          <w:rFonts w:ascii="Courier New" w:hAnsi="Courier New" w:cs="Courier New"/>
+          <w:color w:val="444444"/>
+          <w:sz w:val="18"/>
+          <w:szCs w:val="18"/>
+          <w:lang w:val="en-US"/>
+        </w:rPr>
+        <w:t> </w:t>
+      </w:r>
+      <w:hyperlink r:id="rId125" w:tgtFrame="mysql_doc" w:history="1">
         <w:r>
           <w:rPr>
             <w:rStyle w:val="Hyperlink"/>
@@ -16918,18 +15743,7 @@
           <w:szCs w:val="18"/>
           <w:lang w:val="en-US"/>
         </w:rPr>
-        <w:t> </w:t>
-      </w:r>
-      <w:proofErr w:type="gramStart"/>
-      <w:r>
-        <w:rPr>
-          <w:rFonts w:ascii="Courier New" w:hAnsi="Courier New" w:cs="Courier New"/>
-          <w:color w:val="444444"/>
-          <w:sz w:val="18"/>
-          <w:szCs w:val="18"/>
-          <w:lang w:val="en-US"/>
-        </w:rPr>
-        <w:t>DeleteOrder</w:t>
+        <w:t> DeleteOrder</w:t>
       </w:r>
       <w:r>
         <w:rPr>
@@ -16942,7 +15756,6 @@
         </w:rPr>
         <w:t>(</w:t>
       </w:r>
-      <w:proofErr w:type="gramEnd"/>
       <w:r>
         <w:rPr>
           <w:rFonts w:ascii="Courier New" w:hAnsi="Courier New" w:cs="Courier New"/>
@@ -16953,7 +15766,7 @@
         </w:rPr>
         <w:t> number </w:t>
       </w:r>
-      <w:hyperlink r:id="rId123" w:tgtFrame="mysql_doc" w:history="1">
+      <w:hyperlink r:id="rId126" w:tgtFrame="mysql_doc" w:history="1">
         <w:r>
           <w:rPr>
             <w:rStyle w:val="Hyperlink"/>
@@ -17030,7 +15843,7 @@
         </w:rPr>
         <w:t> </w:t>
       </w:r>
-      <w:hyperlink r:id="rId124" w:tgtFrame="mysql_doc" w:history="1">
+      <w:hyperlink r:id="rId127" w:tgtFrame="mysql_doc" w:history="1">
         <w:r>
           <w:rPr>
             <w:rStyle w:val="Hyperlink"/>

</xml_diff>